<commit_message>
Assignment 2 part A finished
</commit_message>
<xml_diff>
--- a/Software-Quality-I-Testing-Tools-and-Methodologies/ASN2/2a/Assignment 2a-F25.docx
+++ b/Software-Quality-I-Testing-Tools-and-Methodologies/ASN2/2a/Assignment 2a-F25.docx
@@ -292,6 +292,11 @@
     </w:p>
     <w:p>
       <w:pPr>
+        <w:pStyle w:val="ListParagraph"/>
+        <w:numPr>
+          <w:ilvl w:val="0"/>
+          <w:numId w:val="6"/>
+        </w:numPr>
         <w:spacing w:line="360" w:lineRule="auto"/>
         <w:rPr>
           <w:sz w:val="24"/>
@@ -301,7 +306,7 @@
         <w:rPr>
           <w:sz w:val="24"/>
         </w:rPr>
-        <w:t>1. Use cyclomatic complexity (M) to determine the maximum number of linearly independent paths.</w:t>
+        <w:t>Use cyclomatic complexity (M) to determine the maximum number of linearly independent paths.</w:t>
       </w:r>
     </w:p>
     <w:p>
@@ -315,7 +320,7 @@
         <w:rPr>
           <w:sz w:val="24"/>
         </w:rPr>
-        <w:t>2. Identify all linearly independent paths in the CFG.</w:t>
+        <w:t>M = E – N + 2P</w:t>
       </w:r>
     </w:p>
     <w:p>
@@ -329,8 +334,383 @@
         <w:rPr>
           <w:sz w:val="24"/>
         </w:rPr>
-        <w:t>3. Briefly justify why each path is considered independent.</w:t>
-      </w:r>
+        <w:t>E = 9</w:t>
+      </w:r>
+    </w:p>
+    <w:p>
+      <w:pPr>
+        <w:spacing w:line="360" w:lineRule="auto"/>
+        <w:rPr>
+          <w:sz w:val="24"/>
+        </w:rPr>
+      </w:pPr>
+      <w:r>
+        <w:rPr>
+          <w:sz w:val="24"/>
+        </w:rPr>
+        <w:t>N = 9</w:t>
+      </w:r>
+    </w:p>
+    <w:p>
+      <w:pPr>
+        <w:spacing w:line="360" w:lineRule="auto"/>
+        <w:rPr>
+          <w:sz w:val="24"/>
+        </w:rPr>
+      </w:pPr>
+      <w:r>
+        <w:rPr>
+          <w:sz w:val="24"/>
+        </w:rPr>
+        <w:t>P = 1</w:t>
+      </w:r>
+    </w:p>
+    <w:p>
+      <w:pPr>
+        <w:spacing w:line="360" w:lineRule="auto"/>
+        <w:rPr>
+          <w:b/>
+          <w:bCs/>
+          <w:sz w:val="24"/>
+        </w:rPr>
+      </w:pPr>
+      <w:r>
+        <w:rPr>
+          <w:b/>
+          <w:bCs/>
+          <w:sz w:val="24"/>
+        </w:rPr>
+        <w:t>M = 2</w:t>
+      </w:r>
+      <w:r>
+        <w:rPr>
+          <w:b/>
+          <w:bCs/>
+          <w:sz w:val="24"/>
+        </w:rPr>
+        <w:t xml:space="preserve"> = 9 – 9 + 2(1)</w:t>
+      </w:r>
+    </w:p>
+    <w:p>
+      <w:pPr>
+        <w:pStyle w:val="ListParagraph"/>
+        <w:numPr>
+          <w:ilvl w:val="0"/>
+          <w:numId w:val="6"/>
+        </w:numPr>
+        <w:spacing w:line="360" w:lineRule="auto"/>
+        <w:rPr>
+          <w:sz w:val="24"/>
+        </w:rPr>
+      </w:pPr>
+      <w:r>
+        <w:rPr>
+          <w:sz w:val="24"/>
+        </w:rPr>
+        <w:t>Identify all linearly independent paths in the CFG.</w:t>
+      </w:r>
+    </w:p>
+    <w:p>
+      <w:pPr>
+        <w:pStyle w:val="ListParagraph"/>
+        <w:numPr>
+          <w:ilvl w:val="0"/>
+          <w:numId w:val="7"/>
+        </w:numPr>
+        <w:spacing w:line="360" w:lineRule="auto"/>
+        <w:rPr>
+          <w:sz w:val="24"/>
+        </w:rPr>
+      </w:pPr>
+      <w:r>
+        <w:rPr>
+          <w:sz w:val="24"/>
+        </w:rPr>
+        <w:t>1 -&gt; 2 -&gt; 3 -&gt; 5 -&gt; 6</w:t>
+      </w:r>
+    </w:p>
+    <w:p>
+      <w:pPr>
+        <w:pStyle w:val="ListParagraph"/>
+        <w:numPr>
+          <w:ilvl w:val="0"/>
+          <w:numId w:val="7"/>
+        </w:numPr>
+        <w:spacing w:line="360" w:lineRule="auto"/>
+        <w:rPr>
+          <w:sz w:val="24"/>
+        </w:rPr>
+      </w:pPr>
+      <w:r>
+        <w:rPr>
+          <w:sz w:val="24"/>
+        </w:rPr>
+        <w:t>1 -&gt; 2 -&gt; 3 -&gt; 4 -&gt; 2 -&gt; 3 -&gt; 5 -&gt; 6</w:t>
+      </w:r>
+    </w:p>
+    <w:p>
+      <w:pPr>
+        <w:pStyle w:val="ListParagraph"/>
+        <w:numPr>
+          <w:ilvl w:val="0"/>
+          <w:numId w:val="7"/>
+        </w:numPr>
+        <w:spacing w:line="360" w:lineRule="auto"/>
+        <w:rPr>
+          <w:sz w:val="24"/>
+        </w:rPr>
+      </w:pPr>
+      <w:r>
+        <w:rPr>
+          <w:sz w:val="24"/>
+        </w:rPr>
+        <w:t>1 -&gt; 2 -&gt;8 -&gt; 9</w:t>
+      </w:r>
+    </w:p>
+    <w:p>
+      <w:pPr>
+        <w:pStyle w:val="ListParagraph"/>
+        <w:numPr>
+          <w:ilvl w:val="0"/>
+          <w:numId w:val="7"/>
+        </w:numPr>
+        <w:spacing w:line="360" w:lineRule="auto"/>
+        <w:rPr>
+          <w:sz w:val="24"/>
+        </w:rPr>
+      </w:pPr>
+      <w:r>
+        <w:rPr>
+          <w:sz w:val="24"/>
+        </w:rPr>
+        <w:t>1 -&gt; 2 -&gt; 3 -&gt; 4 -&gt; 2 -&gt; 8 -&gt; 9</w:t>
+      </w:r>
+    </w:p>
+    <w:p>
+      <w:pPr>
+        <w:pStyle w:val="ListParagraph"/>
+        <w:numPr>
+          <w:ilvl w:val="0"/>
+          <w:numId w:val="7"/>
+        </w:numPr>
+        <w:spacing w:line="360" w:lineRule="auto"/>
+        <w:rPr>
+          <w:sz w:val="24"/>
+        </w:rPr>
+      </w:pPr>
+      <w:r>
+        <w:rPr>
+          <w:sz w:val="24"/>
+        </w:rPr>
+        <w:t xml:space="preserve">1 -&gt; 2 -&gt; 3 -&gt; 5 -&gt; 7 -&gt; </w:t>
+      </w:r>
+      <w:r>
+        <w:rPr>
+          <w:sz w:val="24"/>
+        </w:rPr>
+        <w:t>9</w:t>
+      </w:r>
+    </w:p>
+    <w:p>
+      <w:pPr>
+        <w:pStyle w:val="ListParagraph"/>
+        <w:numPr>
+          <w:ilvl w:val="0"/>
+          <w:numId w:val="7"/>
+        </w:numPr>
+        <w:spacing w:line="360" w:lineRule="auto"/>
+        <w:rPr>
+          <w:sz w:val="24"/>
+        </w:rPr>
+      </w:pPr>
+      <w:r>
+        <w:rPr>
+          <w:sz w:val="24"/>
+        </w:rPr>
+        <w:t>1 -&gt; 2 -&gt; 3 -&gt; 4 -&gt; 2 -&gt; 3 -&gt; 5 -&gt; 7 -&gt; 9</w:t>
+      </w:r>
+    </w:p>
+    <w:p>
+      <w:pPr>
+        <w:pStyle w:val="ListParagraph"/>
+        <w:numPr>
+          <w:ilvl w:val="0"/>
+          <w:numId w:val="6"/>
+        </w:numPr>
+        <w:spacing w:line="360" w:lineRule="auto"/>
+        <w:rPr>
+          <w:sz w:val="24"/>
+        </w:rPr>
+      </w:pPr>
+      <w:r>
+        <w:rPr>
+          <w:sz w:val="24"/>
+        </w:rPr>
+        <w:lastRenderedPageBreak/>
+        <w:t>Briefly justify why each path is considered independent.</w:t>
+      </w:r>
+    </w:p>
+    <w:p>
+      <w:pPr>
+        <w:pStyle w:val="ListParagraph"/>
+        <w:numPr>
+          <w:ilvl w:val="0"/>
+          <w:numId w:val="10"/>
+        </w:numPr>
+        <w:spacing w:line="360" w:lineRule="auto"/>
+        <w:rPr>
+          <w:sz w:val="24"/>
+        </w:rPr>
+      </w:pPr>
+      <w:r>
+        <w:rPr>
+          <w:sz w:val="24"/>
+        </w:rPr>
+        <w:t xml:space="preserve">A is the shortest route to the 6 </w:t>
+      </w:r>
+      <w:proofErr w:type="gramStart"/>
+      <w:r>
+        <w:rPr>
+          <w:sz w:val="24"/>
+        </w:rPr>
+        <w:t>endpoint</w:t>
+      </w:r>
+      <w:proofErr w:type="gramEnd"/>
+    </w:p>
+    <w:p>
+      <w:pPr>
+        <w:pStyle w:val="ListParagraph"/>
+        <w:numPr>
+          <w:ilvl w:val="0"/>
+          <w:numId w:val="10"/>
+        </w:numPr>
+        <w:spacing w:line="360" w:lineRule="auto"/>
+        <w:rPr>
+          <w:sz w:val="24"/>
+        </w:rPr>
+      </w:pPr>
+      <w:r>
+        <w:rPr>
+          <w:sz w:val="24"/>
+        </w:rPr>
+        <w:t xml:space="preserve">B is the longest route to the 6 </w:t>
+      </w:r>
+      <w:proofErr w:type="gramStart"/>
+      <w:r>
+        <w:rPr>
+          <w:sz w:val="24"/>
+        </w:rPr>
+        <w:t>endpoint</w:t>
+      </w:r>
+      <w:proofErr w:type="gramEnd"/>
+    </w:p>
+    <w:p>
+      <w:pPr>
+        <w:pStyle w:val="ListParagraph"/>
+        <w:numPr>
+          <w:ilvl w:val="0"/>
+          <w:numId w:val="10"/>
+        </w:numPr>
+        <w:spacing w:line="360" w:lineRule="auto"/>
+        <w:rPr>
+          <w:sz w:val="24"/>
+        </w:rPr>
+      </w:pPr>
+      <w:r>
+        <w:rPr>
+          <w:sz w:val="24"/>
+        </w:rPr>
+        <w:t xml:space="preserve">C is the shortest route to the 9 </w:t>
+      </w:r>
+      <w:proofErr w:type="gramStart"/>
+      <w:r>
+        <w:rPr>
+          <w:sz w:val="24"/>
+        </w:rPr>
+        <w:t>endpoint</w:t>
+      </w:r>
+      <w:proofErr w:type="gramEnd"/>
+    </w:p>
+    <w:p>
+      <w:pPr>
+        <w:pStyle w:val="ListParagraph"/>
+        <w:numPr>
+          <w:ilvl w:val="0"/>
+          <w:numId w:val="10"/>
+        </w:numPr>
+        <w:spacing w:line="360" w:lineRule="auto"/>
+        <w:rPr>
+          <w:sz w:val="24"/>
+        </w:rPr>
+      </w:pPr>
+      <w:r>
+        <w:rPr>
+          <w:sz w:val="24"/>
+        </w:rPr>
+        <w:t xml:space="preserve">D is the longest route to the 9 endpoint that includes the 8 </w:t>
+      </w:r>
+      <w:proofErr w:type="gramStart"/>
+      <w:r>
+        <w:rPr>
+          <w:sz w:val="24"/>
+        </w:rPr>
+        <w:t>node</w:t>
+      </w:r>
+      <w:proofErr w:type="gramEnd"/>
+    </w:p>
+    <w:p>
+      <w:pPr>
+        <w:pStyle w:val="ListParagraph"/>
+        <w:numPr>
+          <w:ilvl w:val="0"/>
+          <w:numId w:val="10"/>
+        </w:numPr>
+        <w:spacing w:line="360" w:lineRule="auto"/>
+        <w:rPr>
+          <w:sz w:val="24"/>
+        </w:rPr>
+      </w:pPr>
+      <w:r>
+        <w:rPr>
+          <w:sz w:val="24"/>
+        </w:rPr>
+        <w:t xml:space="preserve">E is the shortest route to the 9 endpoint that includes the 5 </w:t>
+      </w:r>
+      <w:proofErr w:type="gramStart"/>
+      <w:r>
+        <w:rPr>
+          <w:sz w:val="24"/>
+        </w:rPr>
+        <w:t>node</w:t>
+      </w:r>
+      <w:proofErr w:type="gramEnd"/>
+    </w:p>
+    <w:p>
+      <w:pPr>
+        <w:pStyle w:val="ListParagraph"/>
+        <w:numPr>
+          <w:ilvl w:val="0"/>
+          <w:numId w:val="10"/>
+        </w:numPr>
+        <w:spacing w:line="360" w:lineRule="auto"/>
+        <w:rPr>
+          <w:sz w:val="24"/>
+        </w:rPr>
+      </w:pPr>
+      <w:r>
+        <w:rPr>
+          <w:sz w:val="24"/>
+        </w:rPr>
+        <w:t xml:space="preserve">F is the longest route to the 9 endpoint that includes the 5 </w:t>
+      </w:r>
+      <w:proofErr w:type="gramStart"/>
+      <w:r>
+        <w:rPr>
+          <w:sz w:val="24"/>
+        </w:rPr>
+        <w:t>node</w:t>
+      </w:r>
+      <w:proofErr w:type="gramEnd"/>
     </w:p>
     <w:p>
       <w:pPr>
@@ -869,7 +1249,6 @@
                 <w:sz w:val="20"/>
                 <w:szCs w:val="20"/>
               </w:rPr>
-              <w:lastRenderedPageBreak/>
               <w:t>Clarity &amp; Presentation</w:t>
             </w:r>
           </w:p>
@@ -1065,6 +1444,25 @@
         <w:rPr>
           <w:rStyle w:val="Emphasis"/>
         </w:rPr>
+        <w:tab/>
+      </w:r>
+      <w:r>
+        <w:rPr>
+          <w:rStyle w:val="Emphasis"/>
+        </w:rPr>
+        <w:tab/>
+        <w:t>1</w:t>
+      </w:r>
+      <w:r>
+        <w:rPr>
+          <w:rStyle w:val="Emphasis"/>
+        </w:rPr>
+        <w:t xml:space="preserve"> entry</w:t>
+      </w:r>
+      <w:r>
+        <w:rPr>
+          <w:rStyle w:val="Emphasis"/>
+        </w:rPr>
         <w:br/>
         <w:t xml:space="preserve">    if user == "admin":</w:t>
       </w:r>
@@ -1072,6 +1470,37 @@
         <w:rPr>
           <w:rStyle w:val="Emphasis"/>
         </w:rPr>
+        <w:t xml:space="preserve">  </w:t>
+      </w:r>
+      <w:r>
+        <w:rPr>
+          <w:rStyle w:val="Emphasis"/>
+        </w:rPr>
+        <w:tab/>
+      </w:r>
+      <w:r>
+        <w:rPr>
+          <w:rStyle w:val="Emphasis"/>
+        </w:rPr>
+        <w:tab/>
+      </w:r>
+      <w:r>
+        <w:rPr>
+          <w:rStyle w:val="Emphasis"/>
+        </w:rPr>
+        <w:tab/>
+      </w:r>
+      <w:r>
+        <w:rPr>
+          <w:rStyle w:val="Emphasis"/>
+        </w:rPr>
+        <w:tab/>
+        <w:t>2</w:t>
+      </w:r>
+      <w:r>
+        <w:rPr>
+          <w:rStyle w:val="Emphasis"/>
+        </w:rPr>
         <w:br/>
         <w:t xml:space="preserve">        if password == "1234":</w:t>
       </w:r>
@@ -1079,6 +1508,25 @@
         <w:rPr>
           <w:rStyle w:val="Emphasis"/>
         </w:rPr>
+        <w:tab/>
+      </w:r>
+      <w:r>
+        <w:rPr>
+          <w:rStyle w:val="Emphasis"/>
+        </w:rPr>
+        <w:tab/>
+      </w:r>
+      <w:r>
+        <w:rPr>
+          <w:rStyle w:val="Emphasis"/>
+        </w:rPr>
+        <w:tab/>
+        <w:t>3</w:t>
+      </w:r>
+      <w:r>
+        <w:rPr>
+          <w:rStyle w:val="Emphasis"/>
+        </w:rPr>
         <w:br/>
         <w:t xml:space="preserve">            print</w:t>
       </w:r>
@@ -1105,6 +1553,30 @@
         <w:rPr>
           <w:rStyle w:val="Emphasis"/>
         </w:rPr>
+        <w:tab/>
+      </w:r>
+      <w:r>
+        <w:rPr>
+          <w:rStyle w:val="Emphasis"/>
+        </w:rPr>
+        <w:tab/>
+      </w:r>
+      <w:r>
+        <w:rPr>
+          <w:rStyle w:val="Emphasis"/>
+        </w:rPr>
+        <w:tab/>
+      </w:r>
+      <w:r>
+        <w:rPr>
+          <w:rStyle w:val="Emphasis"/>
+        </w:rPr>
+        <w:tab/>
+      </w:r>
+      <w:r>
+        <w:rPr>
+          <w:rStyle w:val="Emphasis"/>
+        </w:rPr>
         <w:br/>
         <w:t xml:space="preserve">            if attempts &gt; 3:</w:t>
       </w:r>
@@ -1112,6 +1584,31 @@
         <w:rPr>
           <w:rStyle w:val="Emphasis"/>
         </w:rPr>
+        <w:tab/>
+      </w:r>
+      <w:r>
+        <w:rPr>
+          <w:rStyle w:val="Emphasis"/>
+        </w:rPr>
+        <w:tab/>
+      </w:r>
+      <w:r>
+        <w:rPr>
+          <w:rStyle w:val="Emphasis"/>
+        </w:rPr>
+        <w:tab/>
+      </w:r>
+      <w:r>
+        <w:rPr>
+          <w:rStyle w:val="Emphasis"/>
+        </w:rPr>
+        <w:tab/>
+        <w:t>4</w:t>
+      </w:r>
+      <w:r>
+        <w:rPr>
+          <w:rStyle w:val="Emphasis"/>
+        </w:rPr>
         <w:br/>
         <w:t xml:space="preserve">                print</w:t>
       </w:r>
@@ -1179,6 +1676,24 @@
         </w:rPr>
         <w:t>("Unknown user")</w:t>
       </w:r>
+      <w:r>
+        <w:rPr>
+          <w:rStyle w:val="Emphasis"/>
+        </w:rPr>
+        <w:tab/>
+      </w:r>
+      <w:r>
+        <w:rPr>
+          <w:rStyle w:val="Emphasis"/>
+        </w:rPr>
+        <w:tab/>
+      </w:r>
+      <w:r>
+        <w:rPr>
+          <w:rStyle w:val="Emphasis"/>
+        </w:rPr>
+        <w:tab/>
+      </w:r>
     </w:p>
     <w:p>
       <w:pPr>
@@ -1187,23 +1702,79 @@
           <w:rStyle w:val="Emphasis"/>
         </w:rPr>
       </w:pPr>
+      <w:r>
+        <w:rPr>
+          <w:rStyle w:val="Emphasis"/>
+        </w:rPr>
+        <w:tab/>
+      </w:r>
+      <w:r>
+        <w:rPr>
+          <w:rStyle w:val="Emphasis"/>
+        </w:rPr>
+        <w:tab/>
+      </w:r>
+      <w:r>
+        <w:rPr>
+          <w:rStyle w:val="Emphasis"/>
+        </w:rPr>
+        <w:tab/>
+      </w:r>
+      <w:r>
+        <w:rPr>
+          <w:rStyle w:val="Emphasis"/>
+        </w:rPr>
+        <w:tab/>
+      </w:r>
+      <w:r>
+        <w:rPr>
+          <w:rStyle w:val="Emphasis"/>
+        </w:rPr>
+        <w:tab/>
+      </w:r>
+      <w:r>
+        <w:rPr>
+          <w:rStyle w:val="Emphasis"/>
+        </w:rPr>
+        <w:tab/>
+      </w:r>
+      <w:r>
+        <w:rPr>
+          <w:rStyle w:val="Emphasis"/>
+        </w:rPr>
+        <w:tab/>
+        <w:t>5</w:t>
+      </w:r>
+      <w:r>
+        <w:rPr>
+          <w:rStyle w:val="Emphasis"/>
+        </w:rPr>
+        <w:t xml:space="preserve"> </w:t>
+      </w:r>
+      <w:proofErr w:type="gramStart"/>
+      <w:r>
+        <w:rPr>
+          <w:rStyle w:val="Emphasis"/>
+        </w:rPr>
+        <w:t>exit</w:t>
+      </w:r>
+      <w:proofErr w:type="gramEnd"/>
     </w:p>
     <w:p>
       <w:pPr>
-        <w:spacing w:line="360" w:lineRule="auto"/>
-        <w:rPr>
-          <w:sz w:val="24"/>
-        </w:rPr>
-      </w:pPr>
-      <w:r>
-        <w:rPr>
-          <w:sz w:val="24"/>
-        </w:rPr>
-        <w:t>1. Construct the CFG for the code.</w:t>
-      </w:r>
+        <w:ind w:left="1134"/>
+        <w:rPr>
+          <w:rStyle w:val="Emphasis"/>
+        </w:rPr>
+      </w:pPr>
     </w:p>
     <w:p>
       <w:pPr>
+        <w:pStyle w:val="ListParagraph"/>
+        <w:numPr>
+          <w:ilvl w:val="0"/>
+          <w:numId w:val="11"/>
+        </w:numPr>
         <w:spacing w:line="360" w:lineRule="auto"/>
         <w:rPr>
           <w:sz w:val="24"/>
@@ -1213,23 +1784,937 @@
         <w:rPr>
           <w:sz w:val="24"/>
         </w:rPr>
-        <w:t>2. Compute the cyclomatic complexity (M).</w:t>
+        <w:t>Construct the CFG for the code.</w:t>
       </w:r>
     </w:p>
     <w:p>
       <w:pPr>
+        <w:pStyle w:val="ListParagraph"/>
         <w:spacing w:line="360" w:lineRule="auto"/>
-        <w:rPr>
-          <w:sz w:val="24"/>
-        </w:rPr>
-      </w:pPr>
-      <w:r>
-        <w:rPr>
-          <w:sz w:val="24"/>
-        </w:rPr>
-        <w:t>3. Identify the basis set of independent paths.</w:t>
+        <w:ind w:firstLine="0"/>
+        <w:rPr>
+          <w:sz w:val="24"/>
+        </w:rPr>
+      </w:pPr>
+      <w:r>
+        <w:rPr>
+          <w:noProof/>
+          <w:sz w:val="24"/>
+        </w:rPr>
+        <w:lastRenderedPageBreak/>
+        <w:drawing>
+          <wp:inline distT="0" distB="0" distL="0" distR="0" wp14:anchorId="139BA338" wp14:editId="7FAE9022">
+            <wp:extent cx="3048000" cy="5915025"/>
+            <wp:effectExtent l="0" t="0" r="0" b="9525"/>
+            <wp:docPr id="1415288816" name="Picture 2" descr="A screenshot of a cell phone&#10;&#10;AI-generated content may be incorrect."/>
+            <wp:cNvGraphicFramePr>
+              <a:graphicFrameLocks xmlns:a="http://schemas.openxmlformats.org/drawingml/2006/main" noChangeAspect="1"/>
+            </wp:cNvGraphicFramePr>
+            <a:graphic xmlns:a="http://schemas.openxmlformats.org/drawingml/2006/main">
+              <a:graphicData uri="http://schemas.openxmlformats.org/drawingml/2006/picture">
+                <pic:pic xmlns:pic="http://schemas.openxmlformats.org/drawingml/2006/picture">
+                  <pic:nvPicPr>
+                    <pic:cNvPr id="1415288816" name="Picture 2" descr="A screenshot of a cell phone&#10;&#10;AI-generated content may be incorrect."/>
+                    <pic:cNvPicPr/>
+                  </pic:nvPicPr>
+                  <pic:blipFill>
+                    <a:blip r:embed="rId6">
+                      <a:extLst>
+                        <a:ext uri="{28A0092B-C50C-407E-A947-70E740481C1C}">
+                          <a14:useLocalDpi xmlns:a14="http://schemas.microsoft.com/office/drawing/2010/main" val="0"/>
+                        </a:ext>
+                      </a:extLst>
+                    </a:blip>
+                    <a:stretch>
+                      <a:fillRect/>
+                    </a:stretch>
+                  </pic:blipFill>
+                  <pic:spPr>
+                    <a:xfrm>
+                      <a:off x="0" y="0"/>
+                      <a:ext cx="3048000" cy="5915025"/>
+                    </a:xfrm>
+                    <a:prstGeom prst="rect">
+                      <a:avLst/>
+                    </a:prstGeom>
+                  </pic:spPr>
+                </pic:pic>
+              </a:graphicData>
+            </a:graphic>
+          </wp:inline>
+        </w:drawing>
       </w:r>
     </w:p>
+    <w:p>
+      <w:pPr>
+        <w:pStyle w:val="ListParagraph"/>
+        <w:numPr>
+          <w:ilvl w:val="0"/>
+          <w:numId w:val="11"/>
+        </w:numPr>
+        <w:spacing w:line="360" w:lineRule="auto"/>
+        <w:rPr>
+          <w:sz w:val="24"/>
+        </w:rPr>
+      </w:pPr>
+      <w:proofErr w:type="gramStart"/>
+      <w:r>
+        <w:rPr>
+          <w:sz w:val="24"/>
+        </w:rPr>
+        <w:t>Compute</w:t>
+      </w:r>
+      <w:proofErr w:type="gramEnd"/>
+      <w:r>
+        <w:rPr>
+          <w:sz w:val="24"/>
+        </w:rPr>
+        <w:t xml:space="preserve"> the cyclomatic complexity (M).</w:t>
+      </w:r>
+    </w:p>
+    <w:p>
+      <w:pPr>
+        <w:pStyle w:val="ListParagraph"/>
+        <w:spacing w:line="360" w:lineRule="auto"/>
+        <w:ind w:firstLine="0"/>
+        <w:rPr>
+          <w:sz w:val="24"/>
+        </w:rPr>
+      </w:pPr>
+      <w:r>
+        <w:rPr>
+          <w:sz w:val="24"/>
+        </w:rPr>
+        <w:t>M = E – N + 2P</w:t>
+      </w:r>
+    </w:p>
+    <w:p>
+      <w:pPr>
+        <w:pStyle w:val="ListParagraph"/>
+        <w:spacing w:line="360" w:lineRule="auto"/>
+        <w:ind w:firstLine="0"/>
+        <w:rPr>
+          <w:sz w:val="24"/>
+        </w:rPr>
+      </w:pPr>
+      <w:r>
+        <w:rPr>
+          <w:sz w:val="24"/>
+        </w:rPr>
+        <w:t xml:space="preserve">E = </w:t>
+      </w:r>
+      <w:r>
+        <w:rPr>
+          <w:sz w:val="24"/>
+        </w:rPr>
+        <w:t>7</w:t>
+      </w:r>
+    </w:p>
+    <w:p>
+      <w:pPr>
+        <w:pStyle w:val="ListParagraph"/>
+        <w:spacing w:line="360" w:lineRule="auto"/>
+        <w:ind w:firstLine="0"/>
+        <w:rPr>
+          <w:sz w:val="24"/>
+        </w:rPr>
+      </w:pPr>
+      <w:r>
+        <w:rPr>
+          <w:sz w:val="24"/>
+        </w:rPr>
+        <w:t xml:space="preserve">N = </w:t>
+      </w:r>
+      <w:r>
+        <w:rPr>
+          <w:sz w:val="24"/>
+        </w:rPr>
+        <w:t>5</w:t>
+      </w:r>
+    </w:p>
+    <w:p>
+      <w:pPr>
+        <w:pStyle w:val="ListParagraph"/>
+        <w:spacing w:line="360" w:lineRule="auto"/>
+        <w:ind w:firstLine="0"/>
+        <w:rPr>
+          <w:sz w:val="24"/>
+        </w:rPr>
+      </w:pPr>
+      <w:r>
+        <w:rPr>
+          <w:sz w:val="24"/>
+        </w:rPr>
+        <w:t>P = 1</w:t>
+      </w:r>
+    </w:p>
+    <w:p>
+      <w:pPr>
+        <w:pStyle w:val="ListParagraph"/>
+        <w:spacing w:line="360" w:lineRule="auto"/>
+        <w:ind w:firstLine="0"/>
+        <w:rPr>
+          <w:sz w:val="24"/>
+        </w:rPr>
+      </w:pPr>
+      <w:r>
+        <w:rPr>
+          <w:sz w:val="24"/>
+        </w:rPr>
+        <w:t xml:space="preserve">M = </w:t>
+      </w:r>
+      <w:r>
+        <w:rPr>
+          <w:sz w:val="24"/>
+        </w:rPr>
+        <w:t>x = 6 – 5 + 2(1)</w:t>
+      </w:r>
+    </w:p>
+    <w:p>
+      <w:pPr>
+        <w:pStyle w:val="ListParagraph"/>
+        <w:spacing w:line="360" w:lineRule="auto"/>
+        <w:ind w:firstLine="0"/>
+        <w:rPr>
+          <w:sz w:val="24"/>
+        </w:rPr>
+      </w:pPr>
+      <w:r>
+        <w:rPr>
+          <w:sz w:val="24"/>
+        </w:rPr>
+        <w:t>M = 4 = 1 + 2</w:t>
+      </w:r>
+    </w:p>
+    <w:p>
+      <w:pPr>
+        <w:pStyle w:val="ListParagraph"/>
+        <w:numPr>
+          <w:ilvl w:val="0"/>
+          <w:numId w:val="11"/>
+        </w:numPr>
+        <w:spacing w:line="360" w:lineRule="auto"/>
+        <w:rPr>
+          <w:sz w:val="24"/>
+        </w:rPr>
+      </w:pPr>
+      <w:r>
+        <w:rPr>
+          <w:sz w:val="24"/>
+        </w:rPr>
+        <w:t>Identify the basis set of independent paths.</w:t>
+      </w:r>
+    </w:p>
+    <w:p>
+      <w:pPr>
+        <w:pStyle w:val="ListParagraph"/>
+        <w:numPr>
+          <w:ilvl w:val="0"/>
+          <w:numId w:val="12"/>
+        </w:numPr>
+        <w:spacing w:line="360" w:lineRule="auto"/>
+        <w:rPr>
+          <w:sz w:val="24"/>
+        </w:rPr>
+      </w:pPr>
+      <w:r>
+        <w:rPr>
+          <w:sz w:val="24"/>
+        </w:rPr>
+        <w:t>1 -&gt; 2 -&gt; 5</w:t>
+      </w:r>
+    </w:p>
+    <w:p>
+      <w:pPr>
+        <w:pStyle w:val="ListParagraph"/>
+        <w:numPr>
+          <w:ilvl w:val="0"/>
+          <w:numId w:val="12"/>
+        </w:numPr>
+        <w:spacing w:line="360" w:lineRule="auto"/>
+        <w:rPr>
+          <w:sz w:val="24"/>
+        </w:rPr>
+      </w:pPr>
+      <w:r>
+        <w:rPr>
+          <w:sz w:val="24"/>
+        </w:rPr>
+        <w:t>1 -&gt; 2 -&gt; 3 -&gt; 5</w:t>
+      </w:r>
+    </w:p>
+    <w:p>
+      <w:pPr>
+        <w:pStyle w:val="ListParagraph"/>
+        <w:numPr>
+          <w:ilvl w:val="0"/>
+          <w:numId w:val="12"/>
+        </w:numPr>
+        <w:spacing w:line="360" w:lineRule="auto"/>
+        <w:rPr>
+          <w:sz w:val="24"/>
+        </w:rPr>
+      </w:pPr>
+      <w:r>
+        <w:rPr>
+          <w:sz w:val="24"/>
+        </w:rPr>
+        <w:t>1 -&gt; 2 -&gt; 3 -&gt; 4 (true) -&gt; 5</w:t>
+      </w:r>
+    </w:p>
+    <w:p>
+      <w:pPr>
+        <w:pStyle w:val="ListParagraph"/>
+        <w:numPr>
+          <w:ilvl w:val="0"/>
+          <w:numId w:val="12"/>
+        </w:numPr>
+        <w:spacing w:line="360" w:lineRule="auto"/>
+        <w:rPr>
+          <w:sz w:val="24"/>
+        </w:rPr>
+      </w:pPr>
+      <w:r>
+        <w:rPr>
+          <w:sz w:val="24"/>
+        </w:rPr>
+        <w:lastRenderedPageBreak/>
+        <w:t>1 -&gt; 2 -&gt; 3 -&gt; 4 (false) -&gt; 5</w:t>
+      </w:r>
+    </w:p>
+    <w:p>
+      <w:pPr>
+        <w:pStyle w:val="ListParagraph"/>
+        <w:numPr>
+          <w:ilvl w:val="0"/>
+          <w:numId w:val="11"/>
+        </w:numPr>
+        <w:spacing w:line="360" w:lineRule="auto"/>
+        <w:rPr>
+          <w:sz w:val="24"/>
+        </w:rPr>
+      </w:pPr>
+      <w:r>
+        <w:rPr>
+          <w:sz w:val="24"/>
+        </w:rPr>
+        <w:t>Derive a set of test cases that cover all basis paths.</w:t>
+      </w:r>
+    </w:p>
+    <w:tbl>
+      <w:tblPr>
+        <w:tblW w:w="0" w:type="dxa"/>
+        <w:tblBorders>
+          <w:top w:val="outset" w:sz="6" w:space="0" w:color="auto"/>
+          <w:left w:val="outset" w:sz="6" w:space="0" w:color="auto"/>
+          <w:bottom w:val="outset" w:sz="6" w:space="0" w:color="auto"/>
+          <w:right w:val="outset" w:sz="6" w:space="0" w:color="auto"/>
+        </w:tblBorders>
+        <w:tblCellMar>
+          <w:left w:w="0" w:type="dxa"/>
+          <w:right w:w="0" w:type="dxa"/>
+        </w:tblCellMar>
+        <w:tblLook w:val="04A0" w:firstRow="1" w:lastRow="0" w:firstColumn="1" w:lastColumn="0" w:noHBand="0" w:noVBand="1"/>
+      </w:tblPr>
+      <w:tblGrid>
+        <w:gridCol w:w="2865"/>
+        <w:gridCol w:w="6465"/>
+      </w:tblGrid>
+      <w:tr>
+        <w:trPr>
+          <w:trHeight w:val="300"/>
+        </w:trPr>
+        <w:tc>
+          <w:tcPr>
+            <w:tcW w:w="2865" w:type="dxa"/>
+            <w:tcBorders>
+              <w:top w:val="single" w:sz="6" w:space="0" w:color="000000"/>
+              <w:left w:val="single" w:sz="6" w:space="0" w:color="000000"/>
+              <w:bottom w:val="single" w:sz="6" w:space="0" w:color="000000"/>
+              <w:right w:val="single" w:sz="6" w:space="0" w:color="000000"/>
+            </w:tcBorders>
+            <w:hideMark/>
+          </w:tcPr>
+          <w:p>
+            <w:pPr>
+              <w:spacing w:line="360" w:lineRule="auto"/>
+              <w:rPr>
+                <w:sz w:val="24"/>
+                <w:lang w:val="en-CA"/>
+              </w:rPr>
+            </w:pPr>
+            <w:r>
+              <w:rPr>
+                <w:sz w:val="24"/>
+              </w:rPr>
+              <w:t>Test Case ID</w:t>
+            </w:r>
+            <w:r>
+              <w:rPr>
+                <w:sz w:val="24"/>
+                <w:lang w:val="en-CA"/>
+              </w:rPr>
+              <w:t> </w:t>
+            </w:r>
+          </w:p>
+        </w:tc>
+        <w:tc>
+          <w:tcPr>
+            <w:tcW w:w="6465" w:type="dxa"/>
+            <w:tcBorders>
+              <w:top w:val="single" w:sz="6" w:space="0" w:color="000000"/>
+              <w:left w:val="single" w:sz="6" w:space="0" w:color="000000"/>
+              <w:bottom w:val="single" w:sz="6" w:space="0" w:color="000000"/>
+              <w:right w:val="single" w:sz="6" w:space="0" w:color="000000"/>
+            </w:tcBorders>
+            <w:hideMark/>
+          </w:tcPr>
+          <w:p>
+            <w:pPr>
+              <w:spacing w:line="360" w:lineRule="auto"/>
+              <w:rPr>
+                <w:sz w:val="24"/>
+                <w:lang w:val="en-CA"/>
+              </w:rPr>
+            </w:pPr>
+            <w:r>
+              <w:rPr>
+                <w:sz w:val="24"/>
+                <w:lang w:val="en-CA"/>
+              </w:rPr>
+              <w:t>001</w:t>
+            </w:r>
+          </w:p>
+        </w:tc>
+      </w:tr>
+      <w:tr>
+        <w:trPr>
+          <w:trHeight w:val="300"/>
+        </w:trPr>
+        <w:tc>
+          <w:tcPr>
+            <w:tcW w:w="2865" w:type="dxa"/>
+            <w:tcBorders>
+              <w:top w:val="single" w:sz="6" w:space="0" w:color="000000"/>
+              <w:left w:val="single" w:sz="6" w:space="0" w:color="000000"/>
+              <w:bottom w:val="single" w:sz="6" w:space="0" w:color="000000"/>
+              <w:right w:val="single" w:sz="6" w:space="0" w:color="000000"/>
+            </w:tcBorders>
+            <w:hideMark/>
+          </w:tcPr>
+          <w:p>
+            <w:pPr>
+              <w:spacing w:line="360" w:lineRule="auto"/>
+              <w:rPr>
+                <w:sz w:val="24"/>
+                <w:lang w:val="en-CA"/>
+              </w:rPr>
+            </w:pPr>
+            <w:r>
+              <w:rPr>
+                <w:sz w:val="24"/>
+              </w:rPr>
+              <w:t>Traceability</w:t>
+            </w:r>
+            <w:r>
+              <w:rPr>
+                <w:sz w:val="24"/>
+                <w:lang w:val="en-CA"/>
+              </w:rPr>
+              <w:t> </w:t>
+            </w:r>
+          </w:p>
+        </w:tc>
+        <w:tc>
+          <w:tcPr>
+            <w:tcW w:w="6465" w:type="dxa"/>
+            <w:tcBorders>
+              <w:top w:val="single" w:sz="6" w:space="0" w:color="000000"/>
+              <w:left w:val="single" w:sz="6" w:space="0" w:color="000000"/>
+              <w:bottom w:val="single" w:sz="6" w:space="0" w:color="000000"/>
+              <w:right w:val="single" w:sz="6" w:space="0" w:color="000000"/>
+            </w:tcBorders>
+            <w:hideMark/>
+          </w:tcPr>
+          <w:p>
+            <w:pPr>
+              <w:spacing w:line="360" w:lineRule="auto"/>
+              <w:rPr>
+                <w:sz w:val="24"/>
+                <w:lang w:val="en-CA"/>
+              </w:rPr>
+            </w:pPr>
+            <w:r>
+              <w:rPr>
+                <w:sz w:val="24"/>
+                <w:lang w:val="en-CA"/>
+              </w:rPr>
+              <w:t>Path A</w:t>
+            </w:r>
+          </w:p>
+        </w:tc>
+      </w:tr>
+      <w:tr>
+        <w:trPr>
+          <w:trHeight w:val="300"/>
+        </w:trPr>
+        <w:tc>
+          <w:tcPr>
+            <w:tcW w:w="2865" w:type="dxa"/>
+            <w:tcBorders>
+              <w:top w:val="single" w:sz="6" w:space="0" w:color="000000"/>
+              <w:left w:val="single" w:sz="6" w:space="0" w:color="000000"/>
+              <w:bottom w:val="single" w:sz="6" w:space="0" w:color="000000"/>
+              <w:right w:val="single" w:sz="6" w:space="0" w:color="000000"/>
+            </w:tcBorders>
+            <w:hideMark/>
+          </w:tcPr>
+          <w:p>
+            <w:pPr>
+              <w:spacing w:line="360" w:lineRule="auto"/>
+              <w:rPr>
+                <w:sz w:val="24"/>
+                <w:lang w:val="en-CA"/>
+              </w:rPr>
+            </w:pPr>
+            <w:r>
+              <w:rPr>
+                <w:sz w:val="24"/>
+              </w:rPr>
+              <w:t>Test Case Description</w:t>
+            </w:r>
+            <w:r>
+              <w:rPr>
+                <w:sz w:val="24"/>
+                <w:lang w:val="en-CA"/>
+              </w:rPr>
+              <w:t> </w:t>
+            </w:r>
+          </w:p>
+        </w:tc>
+        <w:tc>
+          <w:tcPr>
+            <w:tcW w:w="6465" w:type="dxa"/>
+            <w:tcBorders>
+              <w:top w:val="single" w:sz="6" w:space="0" w:color="000000"/>
+              <w:left w:val="single" w:sz="6" w:space="0" w:color="000000"/>
+              <w:bottom w:val="single" w:sz="6" w:space="0" w:color="000000"/>
+              <w:right w:val="single" w:sz="6" w:space="0" w:color="000000"/>
+            </w:tcBorders>
+            <w:hideMark/>
+          </w:tcPr>
+          <w:p>
+            <w:pPr>
+              <w:spacing w:line="360" w:lineRule="auto"/>
+              <w:rPr>
+                <w:sz w:val="24"/>
+                <w:lang w:val="en-CA"/>
+              </w:rPr>
+            </w:pPr>
+            <w:r>
+              <w:rPr>
+                <w:sz w:val="24"/>
+                <w:lang w:val="en-CA"/>
+              </w:rPr>
+              <w:t> </w:t>
+            </w:r>
+            <w:r>
+              <w:rPr>
+                <w:sz w:val="24"/>
+                <w:lang w:val="en-CA"/>
+              </w:rPr>
+              <w:t>This will test what occurs when the user is not admin</w:t>
+            </w:r>
+          </w:p>
+        </w:tc>
+      </w:tr>
+      <w:tr>
+        <w:trPr>
+          <w:trHeight w:val="300"/>
+        </w:trPr>
+        <w:tc>
+          <w:tcPr>
+            <w:tcW w:w="2865" w:type="dxa"/>
+            <w:tcBorders>
+              <w:top w:val="single" w:sz="6" w:space="0" w:color="000000"/>
+              <w:left w:val="single" w:sz="6" w:space="0" w:color="000000"/>
+              <w:bottom w:val="single" w:sz="6" w:space="0" w:color="000000"/>
+              <w:right w:val="single" w:sz="6" w:space="0" w:color="000000"/>
+            </w:tcBorders>
+            <w:hideMark/>
+          </w:tcPr>
+          <w:p>
+            <w:pPr>
+              <w:spacing w:line="360" w:lineRule="auto"/>
+              <w:rPr>
+                <w:sz w:val="24"/>
+                <w:lang w:val="en-CA"/>
+              </w:rPr>
+            </w:pPr>
+            <w:r>
+              <w:rPr>
+                <w:sz w:val="24"/>
+              </w:rPr>
+              <w:t>Testing Prerequisites</w:t>
+            </w:r>
+            <w:r>
+              <w:rPr>
+                <w:sz w:val="24"/>
+                <w:lang w:val="en-CA"/>
+              </w:rPr>
+              <w:t> </w:t>
+            </w:r>
+          </w:p>
+        </w:tc>
+        <w:tc>
+          <w:tcPr>
+            <w:tcW w:w="6465" w:type="dxa"/>
+            <w:tcBorders>
+              <w:top w:val="single" w:sz="6" w:space="0" w:color="000000"/>
+              <w:left w:val="single" w:sz="6" w:space="0" w:color="000000"/>
+              <w:bottom w:val="single" w:sz="6" w:space="0" w:color="000000"/>
+              <w:right w:val="single" w:sz="6" w:space="0" w:color="000000"/>
+            </w:tcBorders>
+            <w:hideMark/>
+          </w:tcPr>
+          <w:p>
+            <w:pPr>
+              <w:spacing w:line="360" w:lineRule="auto"/>
+              <w:rPr>
+                <w:sz w:val="24"/>
+                <w:lang w:val="en-CA"/>
+              </w:rPr>
+            </w:pPr>
+            <w:r>
+              <w:rPr>
+                <w:sz w:val="24"/>
+                <w:lang w:val="en-CA"/>
+              </w:rPr>
+              <w:t> </w:t>
+            </w:r>
+            <w:r>
+              <w:rPr>
+                <w:sz w:val="24"/>
+                <w:lang w:val="en-CA"/>
+              </w:rPr>
+              <w:t>None</w:t>
+            </w:r>
+          </w:p>
+        </w:tc>
+      </w:tr>
+      <w:tr>
+        <w:trPr>
+          <w:trHeight w:val="300"/>
+        </w:trPr>
+        <w:tc>
+          <w:tcPr>
+            <w:tcW w:w="2865" w:type="dxa"/>
+            <w:tcBorders>
+              <w:top w:val="single" w:sz="6" w:space="0" w:color="000000"/>
+              <w:left w:val="single" w:sz="6" w:space="0" w:color="000000"/>
+              <w:bottom w:val="single" w:sz="6" w:space="0" w:color="000000"/>
+              <w:right w:val="single" w:sz="6" w:space="0" w:color="000000"/>
+            </w:tcBorders>
+            <w:hideMark/>
+          </w:tcPr>
+          <w:p>
+            <w:pPr>
+              <w:spacing w:line="360" w:lineRule="auto"/>
+              <w:rPr>
+                <w:sz w:val="24"/>
+                <w:lang w:val="en-CA"/>
+              </w:rPr>
+            </w:pPr>
+            <w:r>
+              <w:rPr>
+                <w:sz w:val="24"/>
+              </w:rPr>
+              <w:t>Testing Steps</w:t>
+            </w:r>
+            <w:r>
+              <w:rPr>
+                <w:sz w:val="24"/>
+                <w:lang w:val="en-CA"/>
+              </w:rPr>
+              <w:t> </w:t>
+            </w:r>
+          </w:p>
+        </w:tc>
+        <w:tc>
+          <w:tcPr>
+            <w:tcW w:w="6465" w:type="dxa"/>
+            <w:tcBorders>
+              <w:top w:val="single" w:sz="6" w:space="0" w:color="000000"/>
+              <w:left w:val="single" w:sz="6" w:space="0" w:color="000000"/>
+              <w:bottom w:val="single" w:sz="6" w:space="0" w:color="000000"/>
+              <w:right w:val="single" w:sz="6" w:space="0" w:color="000000"/>
+            </w:tcBorders>
+            <w:hideMark/>
+          </w:tcPr>
+          <w:p>
+            <w:pPr>
+              <w:spacing w:line="360" w:lineRule="auto"/>
+              <w:rPr>
+                <w:sz w:val="24"/>
+                <w:lang w:val="en-CA"/>
+              </w:rPr>
+            </w:pPr>
+            <w:r>
+              <w:rPr>
+                <w:sz w:val="24"/>
+                <w:lang w:val="en-CA"/>
+              </w:rPr>
+              <w:t>Execute the function Login with the input below</w:t>
+            </w:r>
+          </w:p>
+        </w:tc>
+      </w:tr>
+      <w:tr>
+        <w:trPr>
+          <w:trHeight w:val="300"/>
+        </w:trPr>
+        <w:tc>
+          <w:tcPr>
+            <w:tcW w:w="2865" w:type="dxa"/>
+            <w:tcBorders>
+              <w:top w:val="single" w:sz="6" w:space="0" w:color="000000"/>
+              <w:left w:val="single" w:sz="6" w:space="0" w:color="000000"/>
+              <w:bottom w:val="single" w:sz="6" w:space="0" w:color="000000"/>
+              <w:right w:val="single" w:sz="6" w:space="0" w:color="000000"/>
+            </w:tcBorders>
+            <w:hideMark/>
+          </w:tcPr>
+          <w:p>
+            <w:pPr>
+              <w:spacing w:line="360" w:lineRule="auto"/>
+              <w:rPr>
+                <w:sz w:val="24"/>
+                <w:lang w:val="en-CA"/>
+              </w:rPr>
+            </w:pPr>
+            <w:r>
+              <w:rPr>
+                <w:sz w:val="24"/>
+              </w:rPr>
+              <w:t>Input Data</w:t>
+            </w:r>
+            <w:r>
+              <w:rPr>
+                <w:sz w:val="24"/>
+                <w:lang w:val="en-CA"/>
+              </w:rPr>
+              <w:t> </w:t>
+            </w:r>
+          </w:p>
+        </w:tc>
+        <w:tc>
+          <w:tcPr>
+            <w:tcW w:w="6465" w:type="dxa"/>
+            <w:tcBorders>
+              <w:top w:val="single" w:sz="6" w:space="0" w:color="000000"/>
+              <w:left w:val="single" w:sz="6" w:space="0" w:color="000000"/>
+              <w:bottom w:val="single" w:sz="6" w:space="0" w:color="000000"/>
+              <w:right w:val="single" w:sz="6" w:space="0" w:color="000000"/>
+            </w:tcBorders>
+            <w:hideMark/>
+          </w:tcPr>
+          <w:p>
+            <w:pPr>
+              <w:spacing w:line="360" w:lineRule="auto"/>
+              <w:rPr>
+                <w:sz w:val="24"/>
+                <w:lang w:val="en-CA"/>
+              </w:rPr>
+            </w:pPr>
+            <w:r>
+              <w:rPr>
+                <w:sz w:val="24"/>
+                <w:lang w:val="en-CA"/>
+              </w:rPr>
+              <w:t>User = “xxx”</w:t>
+            </w:r>
+            <w:r>
+              <w:rPr>
+                <w:sz w:val="24"/>
+                <w:lang w:val="en-CA"/>
+              </w:rPr>
+              <w:br/>
+            </w:r>
+            <w:r>
+              <w:rPr>
+                <w:sz w:val="24"/>
+                <w:lang w:val="en-CA"/>
+              </w:rPr>
+              <w:t>Password = “xxx”</w:t>
+            </w:r>
+          </w:p>
+          <w:p>
+            <w:pPr>
+              <w:spacing w:line="360" w:lineRule="auto"/>
+              <w:rPr>
+                <w:sz w:val="24"/>
+                <w:lang w:val="en-CA"/>
+              </w:rPr>
+            </w:pPr>
+            <w:r>
+              <w:rPr>
+                <w:sz w:val="24"/>
+                <w:lang w:val="en-CA"/>
+              </w:rPr>
+              <w:t>Attempts = 0</w:t>
+            </w:r>
+          </w:p>
+        </w:tc>
+      </w:tr>
+      <w:tr>
+        <w:trPr>
+          <w:trHeight w:val="300"/>
+        </w:trPr>
+        <w:tc>
+          <w:tcPr>
+            <w:tcW w:w="2865" w:type="dxa"/>
+            <w:tcBorders>
+              <w:top w:val="single" w:sz="6" w:space="0" w:color="000000"/>
+              <w:left w:val="single" w:sz="6" w:space="0" w:color="000000"/>
+              <w:bottom w:val="single" w:sz="6" w:space="0" w:color="000000"/>
+              <w:right w:val="single" w:sz="6" w:space="0" w:color="000000"/>
+            </w:tcBorders>
+            <w:hideMark/>
+          </w:tcPr>
+          <w:p>
+            <w:pPr>
+              <w:spacing w:line="360" w:lineRule="auto"/>
+              <w:rPr>
+                <w:sz w:val="24"/>
+                <w:lang w:val="en-CA"/>
+              </w:rPr>
+            </w:pPr>
+            <w:r>
+              <w:rPr>
+                <w:sz w:val="24"/>
+              </w:rPr>
+              <w:t>Expected Result</w:t>
+            </w:r>
+            <w:r>
+              <w:rPr>
+                <w:sz w:val="24"/>
+                <w:lang w:val="en-CA"/>
+              </w:rPr>
+              <w:t> </w:t>
+            </w:r>
+          </w:p>
+        </w:tc>
+        <w:tc>
+          <w:tcPr>
+            <w:tcW w:w="6465" w:type="dxa"/>
+            <w:tcBorders>
+              <w:top w:val="single" w:sz="6" w:space="0" w:color="000000"/>
+              <w:left w:val="single" w:sz="6" w:space="0" w:color="000000"/>
+              <w:bottom w:val="single" w:sz="6" w:space="0" w:color="000000"/>
+              <w:right w:val="single" w:sz="6" w:space="0" w:color="000000"/>
+            </w:tcBorders>
+            <w:hideMark/>
+          </w:tcPr>
+          <w:p>
+            <w:pPr>
+              <w:spacing w:line="360" w:lineRule="auto"/>
+              <w:rPr>
+                <w:sz w:val="24"/>
+                <w:lang w:val="en-CA"/>
+              </w:rPr>
+            </w:pPr>
+            <w:r>
+              <w:rPr>
+                <w:sz w:val="24"/>
+                <w:lang w:val="en-CA"/>
+              </w:rPr>
+              <w:t> </w:t>
+            </w:r>
+            <w:r>
+              <w:rPr>
+                <w:sz w:val="24"/>
+                <w:lang w:val="en-CA"/>
+              </w:rPr>
+              <w:t>The function prints “Unknown User”</w:t>
+            </w:r>
+          </w:p>
+        </w:tc>
+      </w:tr>
+      <w:tr>
+        <w:trPr>
+          <w:trHeight w:val="300"/>
+        </w:trPr>
+        <w:tc>
+          <w:tcPr>
+            <w:tcW w:w="2865" w:type="dxa"/>
+            <w:tcBorders>
+              <w:top w:val="single" w:sz="6" w:space="0" w:color="000000"/>
+              <w:left w:val="single" w:sz="6" w:space="0" w:color="000000"/>
+              <w:bottom w:val="single" w:sz="6" w:space="0" w:color="000000"/>
+              <w:right w:val="single" w:sz="6" w:space="0" w:color="000000"/>
+            </w:tcBorders>
+            <w:hideMark/>
+          </w:tcPr>
+          <w:p>
+            <w:pPr>
+              <w:spacing w:line="360" w:lineRule="auto"/>
+              <w:rPr>
+                <w:sz w:val="24"/>
+                <w:lang w:val="en-CA"/>
+              </w:rPr>
+            </w:pPr>
+            <w:r>
+              <w:rPr>
+                <w:sz w:val="24"/>
+              </w:rPr>
+              <w:t>Actual Result</w:t>
+            </w:r>
+            <w:r>
+              <w:rPr>
+                <w:sz w:val="24"/>
+                <w:lang w:val="en-CA"/>
+              </w:rPr>
+              <w:t> </w:t>
+            </w:r>
+          </w:p>
+        </w:tc>
+        <w:tc>
+          <w:tcPr>
+            <w:tcW w:w="6465" w:type="dxa"/>
+            <w:tcBorders>
+              <w:top w:val="single" w:sz="6" w:space="0" w:color="000000"/>
+              <w:left w:val="single" w:sz="6" w:space="0" w:color="000000"/>
+              <w:bottom w:val="single" w:sz="6" w:space="0" w:color="000000"/>
+              <w:right w:val="single" w:sz="6" w:space="0" w:color="000000"/>
+            </w:tcBorders>
+            <w:hideMark/>
+          </w:tcPr>
+          <w:p>
+            <w:pPr>
+              <w:spacing w:line="360" w:lineRule="auto"/>
+              <w:rPr>
+                <w:sz w:val="24"/>
+                <w:lang w:val="en-CA"/>
+              </w:rPr>
+            </w:pPr>
+            <w:r>
+              <w:rPr>
+                <w:sz w:val="24"/>
+                <w:lang w:val="en-CA"/>
+              </w:rPr>
+              <w:t> </w:t>
+            </w:r>
+            <w:r>
+              <w:rPr>
+                <w:sz w:val="24"/>
+                <w:lang w:val="en-CA"/>
+              </w:rPr>
+              <w:t>Unknown user</w:t>
+            </w:r>
+          </w:p>
+        </w:tc>
+      </w:tr>
+    </w:tbl>
     <w:p>
       <w:pPr>
         <w:spacing w:line="360" w:lineRule="auto"/>
@@ -1240,12 +2725,1905 @@
           <w:sz w:val="24"/>
         </w:rPr>
       </w:pPr>
-      <w:r>
-        <w:rPr>
-          <w:sz w:val="24"/>
-        </w:rPr>
-        <w:t>4. Derive a set of test cases that cover all basis paths.</w:t>
-      </w:r>
+    </w:p>
+    <w:tbl>
+      <w:tblPr>
+        <w:tblW w:w="0" w:type="dxa"/>
+        <w:tblBorders>
+          <w:top w:val="outset" w:sz="6" w:space="0" w:color="auto"/>
+          <w:left w:val="outset" w:sz="6" w:space="0" w:color="auto"/>
+          <w:bottom w:val="outset" w:sz="6" w:space="0" w:color="auto"/>
+          <w:right w:val="outset" w:sz="6" w:space="0" w:color="auto"/>
+        </w:tblBorders>
+        <w:tblCellMar>
+          <w:left w:w="0" w:type="dxa"/>
+          <w:right w:w="0" w:type="dxa"/>
+        </w:tblCellMar>
+        <w:tblLook w:val="04A0" w:firstRow="1" w:lastRow="0" w:firstColumn="1" w:lastColumn="0" w:noHBand="0" w:noVBand="1"/>
+      </w:tblPr>
+      <w:tblGrid>
+        <w:gridCol w:w="2865"/>
+        <w:gridCol w:w="6465"/>
+      </w:tblGrid>
+      <w:tr>
+        <w:trPr>
+          <w:trHeight w:val="300"/>
+        </w:trPr>
+        <w:tc>
+          <w:tcPr>
+            <w:tcW w:w="2865" w:type="dxa"/>
+            <w:tcBorders>
+              <w:top w:val="single" w:sz="6" w:space="0" w:color="000000"/>
+              <w:left w:val="single" w:sz="6" w:space="0" w:color="000000"/>
+              <w:bottom w:val="single" w:sz="6" w:space="0" w:color="000000"/>
+              <w:right w:val="single" w:sz="6" w:space="0" w:color="000000"/>
+            </w:tcBorders>
+            <w:hideMark/>
+          </w:tcPr>
+          <w:p>
+            <w:pPr>
+              <w:spacing w:line="360" w:lineRule="auto"/>
+              <w:rPr>
+                <w:sz w:val="24"/>
+                <w:lang w:val="en-CA"/>
+              </w:rPr>
+            </w:pPr>
+            <w:r>
+              <w:rPr>
+                <w:sz w:val="24"/>
+              </w:rPr>
+              <w:t>Test Case ID</w:t>
+            </w:r>
+            <w:r>
+              <w:rPr>
+                <w:sz w:val="24"/>
+                <w:lang w:val="en-CA"/>
+              </w:rPr>
+              <w:t> </w:t>
+            </w:r>
+          </w:p>
+        </w:tc>
+        <w:tc>
+          <w:tcPr>
+            <w:tcW w:w="6465" w:type="dxa"/>
+            <w:tcBorders>
+              <w:top w:val="single" w:sz="6" w:space="0" w:color="000000"/>
+              <w:left w:val="single" w:sz="6" w:space="0" w:color="000000"/>
+              <w:bottom w:val="single" w:sz="6" w:space="0" w:color="000000"/>
+              <w:right w:val="single" w:sz="6" w:space="0" w:color="000000"/>
+            </w:tcBorders>
+            <w:hideMark/>
+          </w:tcPr>
+          <w:p>
+            <w:pPr>
+              <w:spacing w:line="360" w:lineRule="auto"/>
+              <w:rPr>
+                <w:sz w:val="24"/>
+                <w:lang w:val="en-CA"/>
+              </w:rPr>
+            </w:pPr>
+            <w:r>
+              <w:rPr>
+                <w:sz w:val="24"/>
+                <w:lang w:val="en-CA"/>
+              </w:rPr>
+              <w:t>002</w:t>
+            </w:r>
+          </w:p>
+        </w:tc>
+      </w:tr>
+      <w:tr>
+        <w:trPr>
+          <w:trHeight w:val="300"/>
+        </w:trPr>
+        <w:tc>
+          <w:tcPr>
+            <w:tcW w:w="2865" w:type="dxa"/>
+            <w:tcBorders>
+              <w:top w:val="single" w:sz="6" w:space="0" w:color="000000"/>
+              <w:left w:val="single" w:sz="6" w:space="0" w:color="000000"/>
+              <w:bottom w:val="single" w:sz="6" w:space="0" w:color="000000"/>
+              <w:right w:val="single" w:sz="6" w:space="0" w:color="000000"/>
+            </w:tcBorders>
+            <w:hideMark/>
+          </w:tcPr>
+          <w:p>
+            <w:pPr>
+              <w:spacing w:line="360" w:lineRule="auto"/>
+              <w:rPr>
+                <w:sz w:val="24"/>
+                <w:lang w:val="en-CA"/>
+              </w:rPr>
+            </w:pPr>
+            <w:r>
+              <w:rPr>
+                <w:sz w:val="24"/>
+              </w:rPr>
+              <w:t>Traceability</w:t>
+            </w:r>
+            <w:r>
+              <w:rPr>
+                <w:sz w:val="24"/>
+                <w:lang w:val="en-CA"/>
+              </w:rPr>
+              <w:t> </w:t>
+            </w:r>
+          </w:p>
+        </w:tc>
+        <w:tc>
+          <w:tcPr>
+            <w:tcW w:w="6465" w:type="dxa"/>
+            <w:tcBorders>
+              <w:top w:val="single" w:sz="6" w:space="0" w:color="000000"/>
+              <w:left w:val="single" w:sz="6" w:space="0" w:color="000000"/>
+              <w:bottom w:val="single" w:sz="6" w:space="0" w:color="000000"/>
+              <w:right w:val="single" w:sz="6" w:space="0" w:color="000000"/>
+            </w:tcBorders>
+            <w:hideMark/>
+          </w:tcPr>
+          <w:p>
+            <w:pPr>
+              <w:spacing w:line="360" w:lineRule="auto"/>
+              <w:rPr>
+                <w:sz w:val="24"/>
+                <w:lang w:val="en-CA"/>
+              </w:rPr>
+            </w:pPr>
+            <w:r>
+              <w:rPr>
+                <w:sz w:val="24"/>
+                <w:lang w:val="en-CA"/>
+              </w:rPr>
+              <w:t>Path B</w:t>
+            </w:r>
+          </w:p>
+        </w:tc>
+      </w:tr>
+      <w:tr>
+        <w:trPr>
+          <w:trHeight w:val="300"/>
+        </w:trPr>
+        <w:tc>
+          <w:tcPr>
+            <w:tcW w:w="2865" w:type="dxa"/>
+            <w:tcBorders>
+              <w:top w:val="single" w:sz="6" w:space="0" w:color="000000"/>
+              <w:left w:val="single" w:sz="6" w:space="0" w:color="000000"/>
+              <w:bottom w:val="single" w:sz="6" w:space="0" w:color="000000"/>
+              <w:right w:val="single" w:sz="6" w:space="0" w:color="000000"/>
+            </w:tcBorders>
+            <w:hideMark/>
+          </w:tcPr>
+          <w:p>
+            <w:pPr>
+              <w:spacing w:line="360" w:lineRule="auto"/>
+              <w:rPr>
+                <w:sz w:val="24"/>
+                <w:lang w:val="en-CA"/>
+              </w:rPr>
+            </w:pPr>
+            <w:r>
+              <w:rPr>
+                <w:sz w:val="24"/>
+              </w:rPr>
+              <w:t>Test Case Description</w:t>
+            </w:r>
+            <w:r>
+              <w:rPr>
+                <w:sz w:val="24"/>
+                <w:lang w:val="en-CA"/>
+              </w:rPr>
+              <w:t> </w:t>
+            </w:r>
+          </w:p>
+        </w:tc>
+        <w:tc>
+          <w:tcPr>
+            <w:tcW w:w="6465" w:type="dxa"/>
+            <w:tcBorders>
+              <w:top w:val="single" w:sz="6" w:space="0" w:color="000000"/>
+              <w:left w:val="single" w:sz="6" w:space="0" w:color="000000"/>
+              <w:bottom w:val="single" w:sz="6" w:space="0" w:color="000000"/>
+              <w:right w:val="single" w:sz="6" w:space="0" w:color="000000"/>
+            </w:tcBorders>
+            <w:hideMark/>
+          </w:tcPr>
+          <w:p>
+            <w:pPr>
+              <w:spacing w:line="360" w:lineRule="auto"/>
+              <w:rPr>
+                <w:sz w:val="24"/>
+                <w:lang w:val="en-CA"/>
+              </w:rPr>
+            </w:pPr>
+            <w:r>
+              <w:rPr>
+                <w:sz w:val="24"/>
+                <w:lang w:val="en-CA"/>
+              </w:rPr>
+              <w:t>This will test what occurs when a user is admin, and has a valid password</w:t>
+            </w:r>
+          </w:p>
+        </w:tc>
+      </w:tr>
+      <w:tr>
+        <w:trPr>
+          <w:trHeight w:val="300"/>
+        </w:trPr>
+        <w:tc>
+          <w:tcPr>
+            <w:tcW w:w="2865" w:type="dxa"/>
+            <w:tcBorders>
+              <w:top w:val="single" w:sz="6" w:space="0" w:color="000000"/>
+              <w:left w:val="single" w:sz="6" w:space="0" w:color="000000"/>
+              <w:bottom w:val="single" w:sz="6" w:space="0" w:color="000000"/>
+              <w:right w:val="single" w:sz="6" w:space="0" w:color="000000"/>
+            </w:tcBorders>
+            <w:hideMark/>
+          </w:tcPr>
+          <w:p>
+            <w:pPr>
+              <w:spacing w:line="360" w:lineRule="auto"/>
+              <w:rPr>
+                <w:sz w:val="24"/>
+                <w:lang w:val="en-CA"/>
+              </w:rPr>
+            </w:pPr>
+            <w:r>
+              <w:rPr>
+                <w:sz w:val="24"/>
+              </w:rPr>
+              <w:t>Testing Prerequisites</w:t>
+            </w:r>
+            <w:r>
+              <w:rPr>
+                <w:sz w:val="24"/>
+                <w:lang w:val="en-CA"/>
+              </w:rPr>
+              <w:t> </w:t>
+            </w:r>
+          </w:p>
+        </w:tc>
+        <w:tc>
+          <w:tcPr>
+            <w:tcW w:w="6465" w:type="dxa"/>
+            <w:tcBorders>
+              <w:top w:val="single" w:sz="6" w:space="0" w:color="000000"/>
+              <w:left w:val="single" w:sz="6" w:space="0" w:color="000000"/>
+              <w:bottom w:val="single" w:sz="6" w:space="0" w:color="000000"/>
+              <w:right w:val="single" w:sz="6" w:space="0" w:color="000000"/>
+            </w:tcBorders>
+            <w:hideMark/>
+          </w:tcPr>
+          <w:p>
+            <w:pPr>
+              <w:spacing w:line="360" w:lineRule="auto"/>
+              <w:rPr>
+                <w:sz w:val="24"/>
+                <w:lang w:val="en-CA"/>
+              </w:rPr>
+            </w:pPr>
+            <w:r>
+              <w:rPr>
+                <w:sz w:val="24"/>
+                <w:lang w:val="en-CA"/>
+              </w:rPr>
+              <w:t> </w:t>
+            </w:r>
+            <w:r>
+              <w:rPr>
+                <w:sz w:val="24"/>
+                <w:lang w:val="en-CA"/>
+              </w:rPr>
+              <w:t>None</w:t>
+            </w:r>
+          </w:p>
+        </w:tc>
+      </w:tr>
+      <w:tr>
+        <w:trPr>
+          <w:trHeight w:val="300"/>
+        </w:trPr>
+        <w:tc>
+          <w:tcPr>
+            <w:tcW w:w="2865" w:type="dxa"/>
+            <w:tcBorders>
+              <w:top w:val="single" w:sz="6" w:space="0" w:color="000000"/>
+              <w:left w:val="single" w:sz="6" w:space="0" w:color="000000"/>
+              <w:bottom w:val="single" w:sz="6" w:space="0" w:color="000000"/>
+              <w:right w:val="single" w:sz="6" w:space="0" w:color="000000"/>
+            </w:tcBorders>
+            <w:hideMark/>
+          </w:tcPr>
+          <w:p>
+            <w:pPr>
+              <w:spacing w:line="360" w:lineRule="auto"/>
+              <w:rPr>
+                <w:sz w:val="24"/>
+                <w:lang w:val="en-CA"/>
+              </w:rPr>
+            </w:pPr>
+            <w:r>
+              <w:rPr>
+                <w:sz w:val="24"/>
+              </w:rPr>
+              <w:t>Testing Steps</w:t>
+            </w:r>
+            <w:r>
+              <w:rPr>
+                <w:sz w:val="24"/>
+                <w:lang w:val="en-CA"/>
+              </w:rPr>
+              <w:t> </w:t>
+            </w:r>
+          </w:p>
+        </w:tc>
+        <w:tc>
+          <w:tcPr>
+            <w:tcW w:w="6465" w:type="dxa"/>
+            <w:tcBorders>
+              <w:top w:val="single" w:sz="6" w:space="0" w:color="000000"/>
+              <w:left w:val="single" w:sz="6" w:space="0" w:color="000000"/>
+              <w:bottom w:val="single" w:sz="6" w:space="0" w:color="000000"/>
+              <w:right w:val="single" w:sz="6" w:space="0" w:color="000000"/>
+            </w:tcBorders>
+            <w:hideMark/>
+          </w:tcPr>
+          <w:p>
+            <w:pPr>
+              <w:spacing w:line="360" w:lineRule="auto"/>
+              <w:rPr>
+                <w:sz w:val="24"/>
+                <w:lang w:val="en-CA"/>
+              </w:rPr>
+            </w:pPr>
+            <w:r>
+              <w:rPr>
+                <w:sz w:val="24"/>
+                <w:lang w:val="en-CA"/>
+              </w:rPr>
+              <w:t>Execute the function Login with the input below</w:t>
+            </w:r>
+          </w:p>
+        </w:tc>
+      </w:tr>
+      <w:tr>
+        <w:trPr>
+          <w:trHeight w:val="300"/>
+        </w:trPr>
+        <w:tc>
+          <w:tcPr>
+            <w:tcW w:w="2865" w:type="dxa"/>
+            <w:tcBorders>
+              <w:top w:val="single" w:sz="6" w:space="0" w:color="000000"/>
+              <w:left w:val="single" w:sz="6" w:space="0" w:color="000000"/>
+              <w:bottom w:val="single" w:sz="6" w:space="0" w:color="000000"/>
+              <w:right w:val="single" w:sz="6" w:space="0" w:color="000000"/>
+            </w:tcBorders>
+            <w:hideMark/>
+          </w:tcPr>
+          <w:p>
+            <w:pPr>
+              <w:spacing w:line="360" w:lineRule="auto"/>
+              <w:rPr>
+                <w:sz w:val="24"/>
+                <w:lang w:val="en-CA"/>
+              </w:rPr>
+            </w:pPr>
+            <w:r>
+              <w:rPr>
+                <w:sz w:val="24"/>
+              </w:rPr>
+              <w:t>Input Data</w:t>
+            </w:r>
+            <w:r>
+              <w:rPr>
+                <w:sz w:val="24"/>
+                <w:lang w:val="en-CA"/>
+              </w:rPr>
+              <w:t> </w:t>
+            </w:r>
+          </w:p>
+        </w:tc>
+        <w:tc>
+          <w:tcPr>
+            <w:tcW w:w="6465" w:type="dxa"/>
+            <w:tcBorders>
+              <w:top w:val="single" w:sz="6" w:space="0" w:color="000000"/>
+              <w:left w:val="single" w:sz="6" w:space="0" w:color="000000"/>
+              <w:bottom w:val="single" w:sz="6" w:space="0" w:color="000000"/>
+              <w:right w:val="single" w:sz="6" w:space="0" w:color="000000"/>
+            </w:tcBorders>
+            <w:hideMark/>
+          </w:tcPr>
+          <w:p>
+            <w:pPr>
+              <w:spacing w:line="360" w:lineRule="auto"/>
+              <w:rPr>
+                <w:sz w:val="24"/>
+                <w:lang w:val="en-CA"/>
+              </w:rPr>
+            </w:pPr>
+            <w:r>
+              <w:rPr>
+                <w:sz w:val="24"/>
+                <w:lang w:val="en-CA"/>
+              </w:rPr>
+              <w:t>User = “</w:t>
+            </w:r>
+            <w:r>
+              <w:rPr>
+                <w:sz w:val="24"/>
+                <w:lang w:val="en-CA"/>
+              </w:rPr>
+              <w:t>admin</w:t>
+            </w:r>
+            <w:r>
+              <w:rPr>
+                <w:sz w:val="24"/>
+                <w:lang w:val="en-CA"/>
+              </w:rPr>
+              <w:t>”</w:t>
+            </w:r>
+            <w:r>
+              <w:rPr>
+                <w:sz w:val="24"/>
+                <w:lang w:val="en-CA"/>
+              </w:rPr>
+              <w:br/>
+              <w:t>Password = “</w:t>
+            </w:r>
+            <w:r>
+              <w:rPr>
+                <w:sz w:val="24"/>
+                <w:lang w:val="en-CA"/>
+              </w:rPr>
+              <w:t>1234</w:t>
+            </w:r>
+            <w:r>
+              <w:rPr>
+                <w:sz w:val="24"/>
+                <w:lang w:val="en-CA"/>
+              </w:rPr>
+              <w:t>”</w:t>
+            </w:r>
+          </w:p>
+          <w:p>
+            <w:pPr>
+              <w:spacing w:line="360" w:lineRule="auto"/>
+              <w:rPr>
+                <w:sz w:val="24"/>
+                <w:lang w:val="en-CA"/>
+              </w:rPr>
+            </w:pPr>
+            <w:r>
+              <w:rPr>
+                <w:sz w:val="24"/>
+                <w:lang w:val="en-CA"/>
+              </w:rPr>
+              <w:t>Attempts = 0</w:t>
+            </w:r>
+          </w:p>
+        </w:tc>
+      </w:tr>
+      <w:tr>
+        <w:trPr>
+          <w:trHeight w:val="300"/>
+        </w:trPr>
+        <w:tc>
+          <w:tcPr>
+            <w:tcW w:w="2865" w:type="dxa"/>
+            <w:tcBorders>
+              <w:top w:val="single" w:sz="6" w:space="0" w:color="000000"/>
+              <w:left w:val="single" w:sz="6" w:space="0" w:color="000000"/>
+              <w:bottom w:val="single" w:sz="6" w:space="0" w:color="000000"/>
+              <w:right w:val="single" w:sz="6" w:space="0" w:color="000000"/>
+            </w:tcBorders>
+            <w:hideMark/>
+          </w:tcPr>
+          <w:p>
+            <w:pPr>
+              <w:spacing w:line="360" w:lineRule="auto"/>
+              <w:rPr>
+                <w:sz w:val="24"/>
+                <w:lang w:val="en-CA"/>
+              </w:rPr>
+            </w:pPr>
+            <w:r>
+              <w:rPr>
+                <w:sz w:val="24"/>
+              </w:rPr>
+              <w:t>Expected Result</w:t>
+            </w:r>
+            <w:r>
+              <w:rPr>
+                <w:sz w:val="24"/>
+                <w:lang w:val="en-CA"/>
+              </w:rPr>
+              <w:t> </w:t>
+            </w:r>
+          </w:p>
+        </w:tc>
+        <w:tc>
+          <w:tcPr>
+            <w:tcW w:w="6465" w:type="dxa"/>
+            <w:tcBorders>
+              <w:top w:val="single" w:sz="6" w:space="0" w:color="000000"/>
+              <w:left w:val="single" w:sz="6" w:space="0" w:color="000000"/>
+              <w:bottom w:val="single" w:sz="6" w:space="0" w:color="000000"/>
+              <w:right w:val="single" w:sz="6" w:space="0" w:color="000000"/>
+            </w:tcBorders>
+          </w:tcPr>
+          <w:p>
+            <w:pPr>
+              <w:spacing w:line="360" w:lineRule="auto"/>
+              <w:rPr>
+                <w:sz w:val="24"/>
+                <w:lang w:val="en-CA"/>
+              </w:rPr>
+            </w:pPr>
+            <w:r>
+              <w:rPr>
+                <w:sz w:val="24"/>
+                <w:lang w:val="en-CA"/>
+              </w:rPr>
+              <w:t>The function prints “Login successful”</w:t>
+            </w:r>
+          </w:p>
+        </w:tc>
+      </w:tr>
+      <w:tr>
+        <w:trPr>
+          <w:trHeight w:val="300"/>
+        </w:trPr>
+        <w:tc>
+          <w:tcPr>
+            <w:tcW w:w="2865" w:type="dxa"/>
+            <w:tcBorders>
+              <w:top w:val="single" w:sz="6" w:space="0" w:color="000000"/>
+              <w:left w:val="single" w:sz="6" w:space="0" w:color="000000"/>
+              <w:bottom w:val="single" w:sz="6" w:space="0" w:color="000000"/>
+              <w:right w:val="single" w:sz="6" w:space="0" w:color="000000"/>
+            </w:tcBorders>
+            <w:hideMark/>
+          </w:tcPr>
+          <w:p>
+            <w:pPr>
+              <w:spacing w:line="360" w:lineRule="auto"/>
+              <w:rPr>
+                <w:sz w:val="24"/>
+                <w:lang w:val="en-CA"/>
+              </w:rPr>
+            </w:pPr>
+            <w:r>
+              <w:rPr>
+                <w:sz w:val="24"/>
+              </w:rPr>
+              <w:t>Actual Result</w:t>
+            </w:r>
+            <w:r>
+              <w:rPr>
+                <w:sz w:val="24"/>
+                <w:lang w:val="en-CA"/>
+              </w:rPr>
+              <w:t> </w:t>
+            </w:r>
+          </w:p>
+        </w:tc>
+        <w:tc>
+          <w:tcPr>
+            <w:tcW w:w="6465" w:type="dxa"/>
+            <w:tcBorders>
+              <w:top w:val="single" w:sz="6" w:space="0" w:color="000000"/>
+              <w:left w:val="single" w:sz="6" w:space="0" w:color="000000"/>
+              <w:bottom w:val="single" w:sz="6" w:space="0" w:color="000000"/>
+              <w:right w:val="single" w:sz="6" w:space="0" w:color="000000"/>
+            </w:tcBorders>
+          </w:tcPr>
+          <w:p>
+            <w:pPr>
+              <w:spacing w:line="360" w:lineRule="auto"/>
+              <w:rPr>
+                <w:sz w:val="24"/>
+                <w:lang w:val="en-CA"/>
+              </w:rPr>
+            </w:pPr>
+            <w:r>
+              <w:rPr>
+                <w:sz w:val="24"/>
+                <w:lang w:val="en-CA"/>
+              </w:rPr>
+              <w:t>Login successful</w:t>
+            </w:r>
+          </w:p>
+        </w:tc>
+      </w:tr>
+    </w:tbl>
+    <w:p>
+      <w:pPr>
+        <w:spacing w:line="360" w:lineRule="auto"/>
+        <w:rPr>
+          <w:rStyle w:val="Emphasis"/>
+          <w:i w:val="0"/>
+          <w:iCs w:val="0"/>
+          <w:sz w:val="24"/>
+        </w:rPr>
+      </w:pPr>
+    </w:p>
+    <w:tbl>
+      <w:tblPr>
+        <w:tblW w:w="9330" w:type="dxa"/>
+        <w:tblBorders>
+          <w:top w:val="outset" w:sz="6" w:space="0" w:color="auto"/>
+          <w:left w:val="outset" w:sz="6" w:space="0" w:color="auto"/>
+          <w:bottom w:val="outset" w:sz="6" w:space="0" w:color="auto"/>
+          <w:right w:val="outset" w:sz="6" w:space="0" w:color="auto"/>
+        </w:tblBorders>
+        <w:tblCellMar>
+          <w:left w:w="0" w:type="dxa"/>
+          <w:right w:w="0" w:type="dxa"/>
+        </w:tblCellMar>
+        <w:tblLook w:val="04A0" w:firstRow="1" w:lastRow="0" w:firstColumn="1" w:lastColumn="0" w:noHBand="0" w:noVBand="1"/>
+      </w:tblPr>
+      <w:tblGrid>
+        <w:gridCol w:w="2865"/>
+        <w:gridCol w:w="6465"/>
+      </w:tblGrid>
+      <w:tr>
+        <w:trPr>
+          <w:trHeight w:val="300"/>
+        </w:trPr>
+        <w:tc>
+          <w:tcPr>
+            <w:tcW w:w="2865" w:type="dxa"/>
+            <w:tcBorders>
+              <w:top w:val="single" w:sz="6" w:space="0" w:color="000000"/>
+              <w:left w:val="single" w:sz="6" w:space="0" w:color="000000"/>
+              <w:bottom w:val="single" w:sz="6" w:space="0" w:color="000000"/>
+              <w:right w:val="single" w:sz="6" w:space="0" w:color="000000"/>
+            </w:tcBorders>
+            <w:hideMark/>
+          </w:tcPr>
+          <w:p>
+            <w:pPr>
+              <w:spacing w:line="360" w:lineRule="auto"/>
+              <w:rPr>
+                <w:sz w:val="24"/>
+                <w:lang w:val="en-CA"/>
+              </w:rPr>
+            </w:pPr>
+            <w:r>
+              <w:rPr>
+                <w:sz w:val="24"/>
+              </w:rPr>
+              <w:t>Test Case ID</w:t>
+            </w:r>
+            <w:r>
+              <w:rPr>
+                <w:sz w:val="24"/>
+                <w:lang w:val="en-CA"/>
+              </w:rPr>
+              <w:t> </w:t>
+            </w:r>
+          </w:p>
+        </w:tc>
+        <w:tc>
+          <w:tcPr>
+            <w:tcW w:w="6465" w:type="dxa"/>
+            <w:tcBorders>
+              <w:top w:val="single" w:sz="6" w:space="0" w:color="000000"/>
+              <w:left w:val="single" w:sz="6" w:space="0" w:color="000000"/>
+              <w:bottom w:val="single" w:sz="6" w:space="0" w:color="000000"/>
+              <w:right w:val="single" w:sz="6" w:space="0" w:color="000000"/>
+            </w:tcBorders>
+            <w:hideMark/>
+          </w:tcPr>
+          <w:p>
+            <w:pPr>
+              <w:spacing w:line="360" w:lineRule="auto"/>
+              <w:rPr>
+                <w:sz w:val="24"/>
+                <w:lang w:val="en-CA"/>
+              </w:rPr>
+            </w:pPr>
+            <w:r>
+              <w:rPr>
+                <w:sz w:val="24"/>
+                <w:lang w:val="en-CA"/>
+              </w:rPr>
+              <w:t>003</w:t>
+            </w:r>
+          </w:p>
+        </w:tc>
+      </w:tr>
+      <w:tr>
+        <w:trPr>
+          <w:trHeight w:val="300"/>
+        </w:trPr>
+        <w:tc>
+          <w:tcPr>
+            <w:tcW w:w="2865" w:type="dxa"/>
+            <w:tcBorders>
+              <w:top w:val="single" w:sz="6" w:space="0" w:color="000000"/>
+              <w:left w:val="single" w:sz="6" w:space="0" w:color="000000"/>
+              <w:bottom w:val="single" w:sz="6" w:space="0" w:color="000000"/>
+              <w:right w:val="single" w:sz="6" w:space="0" w:color="000000"/>
+            </w:tcBorders>
+            <w:hideMark/>
+          </w:tcPr>
+          <w:p>
+            <w:pPr>
+              <w:spacing w:line="360" w:lineRule="auto"/>
+              <w:rPr>
+                <w:sz w:val="24"/>
+                <w:lang w:val="en-CA"/>
+              </w:rPr>
+            </w:pPr>
+            <w:r>
+              <w:rPr>
+                <w:sz w:val="24"/>
+              </w:rPr>
+              <w:t>Traceability</w:t>
+            </w:r>
+            <w:r>
+              <w:rPr>
+                <w:sz w:val="24"/>
+                <w:lang w:val="en-CA"/>
+              </w:rPr>
+              <w:t> </w:t>
+            </w:r>
+          </w:p>
+        </w:tc>
+        <w:tc>
+          <w:tcPr>
+            <w:tcW w:w="6465" w:type="dxa"/>
+            <w:tcBorders>
+              <w:top w:val="single" w:sz="6" w:space="0" w:color="000000"/>
+              <w:left w:val="single" w:sz="6" w:space="0" w:color="000000"/>
+              <w:bottom w:val="single" w:sz="6" w:space="0" w:color="000000"/>
+              <w:right w:val="single" w:sz="6" w:space="0" w:color="000000"/>
+            </w:tcBorders>
+            <w:hideMark/>
+          </w:tcPr>
+          <w:p>
+            <w:pPr>
+              <w:spacing w:line="360" w:lineRule="auto"/>
+              <w:rPr>
+                <w:sz w:val="24"/>
+                <w:lang w:val="en-CA"/>
+              </w:rPr>
+            </w:pPr>
+            <w:r>
+              <w:rPr>
+                <w:sz w:val="24"/>
+                <w:lang w:val="en-CA"/>
+              </w:rPr>
+              <w:t>Path C</w:t>
+            </w:r>
+          </w:p>
+        </w:tc>
+      </w:tr>
+      <w:tr>
+        <w:trPr>
+          <w:trHeight w:val="300"/>
+        </w:trPr>
+        <w:tc>
+          <w:tcPr>
+            <w:tcW w:w="2865" w:type="dxa"/>
+            <w:tcBorders>
+              <w:top w:val="single" w:sz="6" w:space="0" w:color="000000"/>
+              <w:left w:val="single" w:sz="6" w:space="0" w:color="000000"/>
+              <w:bottom w:val="single" w:sz="6" w:space="0" w:color="000000"/>
+              <w:right w:val="single" w:sz="6" w:space="0" w:color="000000"/>
+            </w:tcBorders>
+            <w:hideMark/>
+          </w:tcPr>
+          <w:p>
+            <w:pPr>
+              <w:spacing w:line="360" w:lineRule="auto"/>
+              <w:rPr>
+                <w:sz w:val="24"/>
+                <w:lang w:val="en-CA"/>
+              </w:rPr>
+            </w:pPr>
+            <w:r>
+              <w:rPr>
+                <w:sz w:val="24"/>
+              </w:rPr>
+              <w:t>Test Case Description</w:t>
+            </w:r>
+            <w:r>
+              <w:rPr>
+                <w:sz w:val="24"/>
+                <w:lang w:val="en-CA"/>
+              </w:rPr>
+              <w:t> </w:t>
+            </w:r>
+          </w:p>
+        </w:tc>
+        <w:tc>
+          <w:tcPr>
+            <w:tcW w:w="6465" w:type="dxa"/>
+            <w:tcBorders>
+              <w:top w:val="single" w:sz="6" w:space="0" w:color="000000"/>
+              <w:left w:val="single" w:sz="6" w:space="0" w:color="000000"/>
+              <w:bottom w:val="single" w:sz="6" w:space="0" w:color="000000"/>
+              <w:right w:val="single" w:sz="6" w:space="0" w:color="000000"/>
+            </w:tcBorders>
+            <w:hideMark/>
+          </w:tcPr>
+          <w:p>
+            <w:pPr>
+              <w:spacing w:line="360" w:lineRule="auto"/>
+              <w:rPr>
+                <w:sz w:val="24"/>
+                <w:lang w:val="en-CA"/>
+              </w:rPr>
+            </w:pPr>
+            <w:r>
+              <w:rPr>
+                <w:sz w:val="24"/>
+                <w:lang w:val="en-CA"/>
+              </w:rPr>
+              <w:t> </w:t>
+            </w:r>
+            <w:r>
+              <w:rPr>
+                <w:sz w:val="24"/>
+                <w:lang w:val="en-CA"/>
+              </w:rPr>
+              <w:t>This will test what occurs when a user is admin, but has an invalid password and attempts is greater than 3</w:t>
+            </w:r>
+          </w:p>
+        </w:tc>
+      </w:tr>
+      <w:tr>
+        <w:trPr>
+          <w:trHeight w:val="300"/>
+        </w:trPr>
+        <w:tc>
+          <w:tcPr>
+            <w:tcW w:w="2865" w:type="dxa"/>
+            <w:tcBorders>
+              <w:top w:val="single" w:sz="6" w:space="0" w:color="000000"/>
+              <w:left w:val="single" w:sz="6" w:space="0" w:color="000000"/>
+              <w:bottom w:val="single" w:sz="6" w:space="0" w:color="000000"/>
+              <w:right w:val="single" w:sz="6" w:space="0" w:color="000000"/>
+            </w:tcBorders>
+            <w:hideMark/>
+          </w:tcPr>
+          <w:p>
+            <w:pPr>
+              <w:spacing w:line="360" w:lineRule="auto"/>
+              <w:rPr>
+                <w:sz w:val="24"/>
+                <w:lang w:val="en-CA"/>
+              </w:rPr>
+            </w:pPr>
+            <w:r>
+              <w:rPr>
+                <w:sz w:val="24"/>
+              </w:rPr>
+              <w:t>Testing Prerequisites</w:t>
+            </w:r>
+            <w:r>
+              <w:rPr>
+                <w:sz w:val="24"/>
+                <w:lang w:val="en-CA"/>
+              </w:rPr>
+              <w:t> </w:t>
+            </w:r>
+          </w:p>
+        </w:tc>
+        <w:tc>
+          <w:tcPr>
+            <w:tcW w:w="6465" w:type="dxa"/>
+            <w:tcBorders>
+              <w:top w:val="single" w:sz="6" w:space="0" w:color="000000"/>
+              <w:left w:val="single" w:sz="6" w:space="0" w:color="000000"/>
+              <w:bottom w:val="single" w:sz="6" w:space="0" w:color="000000"/>
+              <w:right w:val="single" w:sz="6" w:space="0" w:color="000000"/>
+            </w:tcBorders>
+            <w:hideMark/>
+          </w:tcPr>
+          <w:p>
+            <w:pPr>
+              <w:spacing w:line="360" w:lineRule="auto"/>
+              <w:rPr>
+                <w:sz w:val="24"/>
+                <w:lang w:val="en-CA"/>
+              </w:rPr>
+            </w:pPr>
+            <w:r>
+              <w:rPr>
+                <w:sz w:val="24"/>
+                <w:lang w:val="en-CA"/>
+              </w:rPr>
+              <w:t> </w:t>
+            </w:r>
+            <w:r>
+              <w:rPr>
+                <w:sz w:val="24"/>
+                <w:lang w:val="en-CA"/>
+              </w:rPr>
+              <w:t>None</w:t>
+            </w:r>
+          </w:p>
+        </w:tc>
+      </w:tr>
+      <w:tr>
+        <w:trPr>
+          <w:trHeight w:val="300"/>
+        </w:trPr>
+        <w:tc>
+          <w:tcPr>
+            <w:tcW w:w="2865" w:type="dxa"/>
+            <w:tcBorders>
+              <w:top w:val="single" w:sz="6" w:space="0" w:color="000000"/>
+              <w:left w:val="single" w:sz="6" w:space="0" w:color="000000"/>
+              <w:bottom w:val="single" w:sz="6" w:space="0" w:color="000000"/>
+              <w:right w:val="single" w:sz="6" w:space="0" w:color="000000"/>
+            </w:tcBorders>
+            <w:hideMark/>
+          </w:tcPr>
+          <w:p>
+            <w:pPr>
+              <w:spacing w:line="360" w:lineRule="auto"/>
+              <w:rPr>
+                <w:sz w:val="24"/>
+                <w:lang w:val="en-CA"/>
+              </w:rPr>
+            </w:pPr>
+            <w:r>
+              <w:rPr>
+                <w:sz w:val="24"/>
+              </w:rPr>
+              <w:t>Testing Steps</w:t>
+            </w:r>
+            <w:r>
+              <w:rPr>
+                <w:sz w:val="24"/>
+                <w:lang w:val="en-CA"/>
+              </w:rPr>
+              <w:t> </w:t>
+            </w:r>
+          </w:p>
+        </w:tc>
+        <w:tc>
+          <w:tcPr>
+            <w:tcW w:w="6465" w:type="dxa"/>
+            <w:tcBorders>
+              <w:top w:val="single" w:sz="6" w:space="0" w:color="000000"/>
+              <w:left w:val="single" w:sz="6" w:space="0" w:color="000000"/>
+              <w:bottom w:val="single" w:sz="6" w:space="0" w:color="000000"/>
+              <w:right w:val="single" w:sz="6" w:space="0" w:color="000000"/>
+            </w:tcBorders>
+            <w:hideMark/>
+          </w:tcPr>
+          <w:p>
+            <w:pPr>
+              <w:spacing w:line="360" w:lineRule="auto"/>
+              <w:rPr>
+                <w:sz w:val="24"/>
+                <w:lang w:val="en-CA"/>
+              </w:rPr>
+            </w:pPr>
+            <w:r>
+              <w:rPr>
+                <w:sz w:val="24"/>
+                <w:lang w:val="en-CA"/>
+              </w:rPr>
+              <w:t>Execute the function Login with the input below</w:t>
+            </w:r>
+          </w:p>
+        </w:tc>
+      </w:tr>
+      <w:tr>
+        <w:trPr>
+          <w:trHeight w:val="300"/>
+        </w:trPr>
+        <w:tc>
+          <w:tcPr>
+            <w:tcW w:w="2865" w:type="dxa"/>
+            <w:tcBorders>
+              <w:top w:val="single" w:sz="6" w:space="0" w:color="000000"/>
+              <w:left w:val="single" w:sz="6" w:space="0" w:color="000000"/>
+              <w:bottom w:val="single" w:sz="6" w:space="0" w:color="000000"/>
+              <w:right w:val="single" w:sz="6" w:space="0" w:color="000000"/>
+            </w:tcBorders>
+            <w:hideMark/>
+          </w:tcPr>
+          <w:p>
+            <w:pPr>
+              <w:spacing w:line="360" w:lineRule="auto"/>
+              <w:rPr>
+                <w:sz w:val="24"/>
+                <w:lang w:val="en-CA"/>
+              </w:rPr>
+            </w:pPr>
+            <w:r>
+              <w:rPr>
+                <w:sz w:val="24"/>
+              </w:rPr>
+              <w:t>Input Data</w:t>
+            </w:r>
+            <w:r>
+              <w:rPr>
+                <w:sz w:val="24"/>
+                <w:lang w:val="en-CA"/>
+              </w:rPr>
+              <w:t> </w:t>
+            </w:r>
+          </w:p>
+        </w:tc>
+        <w:tc>
+          <w:tcPr>
+            <w:tcW w:w="6465" w:type="dxa"/>
+            <w:tcBorders>
+              <w:top w:val="single" w:sz="6" w:space="0" w:color="000000"/>
+              <w:left w:val="single" w:sz="6" w:space="0" w:color="000000"/>
+              <w:bottom w:val="single" w:sz="6" w:space="0" w:color="000000"/>
+              <w:right w:val="single" w:sz="6" w:space="0" w:color="000000"/>
+            </w:tcBorders>
+            <w:hideMark/>
+          </w:tcPr>
+          <w:p>
+            <w:pPr>
+              <w:spacing w:line="360" w:lineRule="auto"/>
+              <w:rPr>
+                <w:sz w:val="24"/>
+                <w:lang w:val="en-CA"/>
+              </w:rPr>
+            </w:pPr>
+            <w:r>
+              <w:rPr>
+                <w:sz w:val="24"/>
+                <w:lang w:val="en-CA"/>
+              </w:rPr>
+              <w:t>User = “</w:t>
+            </w:r>
+            <w:r>
+              <w:rPr>
+                <w:sz w:val="24"/>
+                <w:lang w:val="en-CA"/>
+              </w:rPr>
+              <w:t>admin</w:t>
+            </w:r>
+            <w:r>
+              <w:rPr>
+                <w:sz w:val="24"/>
+                <w:lang w:val="en-CA"/>
+              </w:rPr>
+              <w:t>”</w:t>
+            </w:r>
+            <w:r>
+              <w:rPr>
+                <w:sz w:val="24"/>
+                <w:lang w:val="en-CA"/>
+              </w:rPr>
+              <w:br/>
+              <w:t>Password = “xxx”</w:t>
+            </w:r>
+          </w:p>
+          <w:p>
+            <w:pPr>
+              <w:spacing w:line="360" w:lineRule="auto"/>
+              <w:rPr>
+                <w:sz w:val="24"/>
+                <w:lang w:val="en-CA"/>
+              </w:rPr>
+            </w:pPr>
+            <w:r>
+              <w:rPr>
+                <w:sz w:val="24"/>
+                <w:lang w:val="en-CA"/>
+              </w:rPr>
+              <w:lastRenderedPageBreak/>
+              <w:t xml:space="preserve">Attempts = </w:t>
+            </w:r>
+            <w:r>
+              <w:rPr>
+                <w:sz w:val="24"/>
+                <w:lang w:val="en-CA"/>
+              </w:rPr>
+              <w:t>4</w:t>
+            </w:r>
+          </w:p>
+        </w:tc>
+      </w:tr>
+      <w:tr>
+        <w:trPr>
+          <w:trHeight w:val="300"/>
+        </w:trPr>
+        <w:tc>
+          <w:tcPr>
+            <w:tcW w:w="2865" w:type="dxa"/>
+            <w:tcBorders>
+              <w:top w:val="single" w:sz="6" w:space="0" w:color="000000"/>
+              <w:left w:val="single" w:sz="6" w:space="0" w:color="000000"/>
+              <w:bottom w:val="single" w:sz="6" w:space="0" w:color="000000"/>
+              <w:right w:val="single" w:sz="6" w:space="0" w:color="000000"/>
+            </w:tcBorders>
+            <w:hideMark/>
+          </w:tcPr>
+          <w:p>
+            <w:pPr>
+              <w:spacing w:line="360" w:lineRule="auto"/>
+              <w:rPr>
+                <w:sz w:val="24"/>
+                <w:lang w:val="en-CA"/>
+              </w:rPr>
+            </w:pPr>
+            <w:r>
+              <w:rPr>
+                <w:sz w:val="24"/>
+              </w:rPr>
+              <w:lastRenderedPageBreak/>
+              <w:t>Expected Result</w:t>
+            </w:r>
+            <w:r>
+              <w:rPr>
+                <w:sz w:val="24"/>
+                <w:lang w:val="en-CA"/>
+              </w:rPr>
+              <w:t> </w:t>
+            </w:r>
+          </w:p>
+        </w:tc>
+        <w:tc>
+          <w:tcPr>
+            <w:tcW w:w="6465" w:type="dxa"/>
+            <w:tcBorders>
+              <w:top w:val="single" w:sz="6" w:space="0" w:color="000000"/>
+              <w:left w:val="single" w:sz="6" w:space="0" w:color="000000"/>
+              <w:bottom w:val="single" w:sz="6" w:space="0" w:color="000000"/>
+              <w:right w:val="single" w:sz="6" w:space="0" w:color="000000"/>
+            </w:tcBorders>
+            <w:hideMark/>
+          </w:tcPr>
+          <w:p>
+            <w:pPr>
+              <w:spacing w:line="360" w:lineRule="auto"/>
+              <w:rPr>
+                <w:sz w:val="24"/>
+                <w:lang w:val="en-CA"/>
+              </w:rPr>
+            </w:pPr>
+            <w:r>
+              <w:rPr>
+                <w:sz w:val="24"/>
+                <w:lang w:val="en-CA"/>
+              </w:rPr>
+              <w:t> </w:t>
+            </w:r>
+            <w:r>
+              <w:rPr>
+                <w:sz w:val="24"/>
+                <w:lang w:val="en-CA"/>
+              </w:rPr>
+              <w:t>The function prints “Account Locked”</w:t>
+            </w:r>
+          </w:p>
+        </w:tc>
+      </w:tr>
+      <w:tr>
+        <w:trPr>
+          <w:trHeight w:val="300"/>
+        </w:trPr>
+        <w:tc>
+          <w:tcPr>
+            <w:tcW w:w="2865" w:type="dxa"/>
+            <w:tcBorders>
+              <w:top w:val="single" w:sz="6" w:space="0" w:color="000000"/>
+              <w:left w:val="single" w:sz="6" w:space="0" w:color="000000"/>
+              <w:bottom w:val="single" w:sz="6" w:space="0" w:color="000000"/>
+              <w:right w:val="single" w:sz="6" w:space="0" w:color="000000"/>
+            </w:tcBorders>
+            <w:hideMark/>
+          </w:tcPr>
+          <w:p>
+            <w:pPr>
+              <w:spacing w:line="360" w:lineRule="auto"/>
+              <w:rPr>
+                <w:sz w:val="24"/>
+                <w:lang w:val="en-CA"/>
+              </w:rPr>
+            </w:pPr>
+            <w:r>
+              <w:rPr>
+                <w:sz w:val="24"/>
+              </w:rPr>
+              <w:t>Actual Result</w:t>
+            </w:r>
+            <w:r>
+              <w:rPr>
+                <w:sz w:val="24"/>
+                <w:lang w:val="en-CA"/>
+              </w:rPr>
+              <w:t> </w:t>
+            </w:r>
+          </w:p>
+        </w:tc>
+        <w:tc>
+          <w:tcPr>
+            <w:tcW w:w="6465" w:type="dxa"/>
+            <w:tcBorders>
+              <w:top w:val="single" w:sz="6" w:space="0" w:color="000000"/>
+              <w:left w:val="single" w:sz="6" w:space="0" w:color="000000"/>
+              <w:bottom w:val="single" w:sz="6" w:space="0" w:color="000000"/>
+              <w:right w:val="single" w:sz="6" w:space="0" w:color="000000"/>
+            </w:tcBorders>
+            <w:hideMark/>
+          </w:tcPr>
+          <w:p>
+            <w:pPr>
+              <w:spacing w:line="360" w:lineRule="auto"/>
+              <w:rPr>
+                <w:sz w:val="24"/>
+                <w:lang w:val="en-CA"/>
+              </w:rPr>
+            </w:pPr>
+            <w:r>
+              <w:rPr>
+                <w:sz w:val="24"/>
+                <w:lang w:val="en-CA"/>
+              </w:rPr>
+              <w:t> </w:t>
+            </w:r>
+            <w:r>
+              <w:rPr>
+                <w:sz w:val="24"/>
+                <w:lang w:val="en-CA"/>
+              </w:rPr>
+              <w:t>Account Locked</w:t>
+            </w:r>
+          </w:p>
+        </w:tc>
+      </w:tr>
+    </w:tbl>
+    <w:p>
+      <w:pPr>
+        <w:spacing w:line="360" w:lineRule="auto"/>
+        <w:rPr>
+          <w:rStyle w:val="Emphasis"/>
+          <w:i w:val="0"/>
+          <w:iCs w:val="0"/>
+          <w:sz w:val="24"/>
+        </w:rPr>
+      </w:pPr>
+    </w:p>
+    <w:tbl>
+      <w:tblPr>
+        <w:tblW w:w="9330" w:type="dxa"/>
+        <w:tblBorders>
+          <w:top w:val="outset" w:sz="6" w:space="0" w:color="auto"/>
+          <w:left w:val="outset" w:sz="6" w:space="0" w:color="auto"/>
+          <w:bottom w:val="outset" w:sz="6" w:space="0" w:color="auto"/>
+          <w:right w:val="outset" w:sz="6" w:space="0" w:color="auto"/>
+        </w:tblBorders>
+        <w:tblCellMar>
+          <w:left w:w="0" w:type="dxa"/>
+          <w:right w:w="0" w:type="dxa"/>
+        </w:tblCellMar>
+        <w:tblLook w:val="04A0" w:firstRow="1" w:lastRow="0" w:firstColumn="1" w:lastColumn="0" w:noHBand="0" w:noVBand="1"/>
+      </w:tblPr>
+      <w:tblGrid>
+        <w:gridCol w:w="2865"/>
+        <w:gridCol w:w="6465"/>
+      </w:tblGrid>
+      <w:tr>
+        <w:trPr>
+          <w:trHeight w:val="300"/>
+        </w:trPr>
+        <w:tc>
+          <w:tcPr>
+            <w:tcW w:w="2865" w:type="dxa"/>
+            <w:tcBorders>
+              <w:top w:val="single" w:sz="6" w:space="0" w:color="000000"/>
+              <w:left w:val="single" w:sz="6" w:space="0" w:color="000000"/>
+              <w:bottom w:val="single" w:sz="6" w:space="0" w:color="000000"/>
+              <w:right w:val="single" w:sz="6" w:space="0" w:color="000000"/>
+            </w:tcBorders>
+            <w:hideMark/>
+          </w:tcPr>
+          <w:p>
+            <w:pPr>
+              <w:spacing w:line="360" w:lineRule="auto"/>
+              <w:rPr>
+                <w:sz w:val="24"/>
+                <w:lang w:val="en-CA"/>
+              </w:rPr>
+            </w:pPr>
+            <w:r>
+              <w:rPr>
+                <w:sz w:val="24"/>
+              </w:rPr>
+              <w:t>Test Case ID</w:t>
+            </w:r>
+            <w:r>
+              <w:rPr>
+                <w:sz w:val="24"/>
+                <w:lang w:val="en-CA"/>
+              </w:rPr>
+              <w:t> </w:t>
+            </w:r>
+          </w:p>
+        </w:tc>
+        <w:tc>
+          <w:tcPr>
+            <w:tcW w:w="6465" w:type="dxa"/>
+            <w:tcBorders>
+              <w:top w:val="single" w:sz="6" w:space="0" w:color="000000"/>
+              <w:left w:val="single" w:sz="6" w:space="0" w:color="000000"/>
+              <w:bottom w:val="single" w:sz="6" w:space="0" w:color="000000"/>
+              <w:right w:val="single" w:sz="6" w:space="0" w:color="000000"/>
+            </w:tcBorders>
+            <w:hideMark/>
+          </w:tcPr>
+          <w:p>
+            <w:pPr>
+              <w:spacing w:line="360" w:lineRule="auto"/>
+              <w:rPr>
+                <w:sz w:val="24"/>
+                <w:lang w:val="en-CA"/>
+              </w:rPr>
+            </w:pPr>
+            <w:r>
+              <w:rPr>
+                <w:sz w:val="24"/>
+                <w:lang w:val="en-CA"/>
+              </w:rPr>
+              <w:t>004</w:t>
+            </w:r>
+          </w:p>
+        </w:tc>
+      </w:tr>
+      <w:tr>
+        <w:trPr>
+          <w:trHeight w:val="300"/>
+        </w:trPr>
+        <w:tc>
+          <w:tcPr>
+            <w:tcW w:w="2865" w:type="dxa"/>
+            <w:tcBorders>
+              <w:top w:val="single" w:sz="6" w:space="0" w:color="000000"/>
+              <w:left w:val="single" w:sz="6" w:space="0" w:color="000000"/>
+              <w:bottom w:val="single" w:sz="6" w:space="0" w:color="000000"/>
+              <w:right w:val="single" w:sz="6" w:space="0" w:color="000000"/>
+            </w:tcBorders>
+            <w:hideMark/>
+          </w:tcPr>
+          <w:p>
+            <w:pPr>
+              <w:spacing w:line="360" w:lineRule="auto"/>
+              <w:rPr>
+                <w:sz w:val="24"/>
+                <w:lang w:val="en-CA"/>
+              </w:rPr>
+            </w:pPr>
+            <w:r>
+              <w:rPr>
+                <w:sz w:val="24"/>
+              </w:rPr>
+              <w:t>Traceability</w:t>
+            </w:r>
+            <w:r>
+              <w:rPr>
+                <w:sz w:val="24"/>
+                <w:lang w:val="en-CA"/>
+              </w:rPr>
+              <w:t> </w:t>
+            </w:r>
+          </w:p>
+        </w:tc>
+        <w:tc>
+          <w:tcPr>
+            <w:tcW w:w="6465" w:type="dxa"/>
+            <w:tcBorders>
+              <w:top w:val="single" w:sz="6" w:space="0" w:color="000000"/>
+              <w:left w:val="single" w:sz="6" w:space="0" w:color="000000"/>
+              <w:bottom w:val="single" w:sz="6" w:space="0" w:color="000000"/>
+              <w:right w:val="single" w:sz="6" w:space="0" w:color="000000"/>
+            </w:tcBorders>
+            <w:hideMark/>
+          </w:tcPr>
+          <w:p>
+            <w:pPr>
+              <w:spacing w:line="360" w:lineRule="auto"/>
+              <w:rPr>
+                <w:sz w:val="24"/>
+                <w:lang w:val="en-CA"/>
+              </w:rPr>
+            </w:pPr>
+            <w:r>
+              <w:rPr>
+                <w:sz w:val="24"/>
+                <w:lang w:val="en-CA"/>
+              </w:rPr>
+              <w:t>Path D</w:t>
+            </w:r>
+          </w:p>
+        </w:tc>
+      </w:tr>
+      <w:tr>
+        <w:trPr>
+          <w:trHeight w:val="300"/>
+        </w:trPr>
+        <w:tc>
+          <w:tcPr>
+            <w:tcW w:w="2865" w:type="dxa"/>
+            <w:tcBorders>
+              <w:top w:val="single" w:sz="6" w:space="0" w:color="000000"/>
+              <w:left w:val="single" w:sz="6" w:space="0" w:color="000000"/>
+              <w:bottom w:val="single" w:sz="6" w:space="0" w:color="000000"/>
+              <w:right w:val="single" w:sz="6" w:space="0" w:color="000000"/>
+            </w:tcBorders>
+            <w:hideMark/>
+          </w:tcPr>
+          <w:p>
+            <w:pPr>
+              <w:spacing w:line="360" w:lineRule="auto"/>
+              <w:rPr>
+                <w:sz w:val="24"/>
+                <w:lang w:val="en-CA"/>
+              </w:rPr>
+            </w:pPr>
+            <w:r>
+              <w:rPr>
+                <w:sz w:val="24"/>
+              </w:rPr>
+              <w:t>Test Case Description</w:t>
+            </w:r>
+            <w:r>
+              <w:rPr>
+                <w:sz w:val="24"/>
+                <w:lang w:val="en-CA"/>
+              </w:rPr>
+              <w:t> </w:t>
+            </w:r>
+          </w:p>
+        </w:tc>
+        <w:tc>
+          <w:tcPr>
+            <w:tcW w:w="6465" w:type="dxa"/>
+            <w:tcBorders>
+              <w:top w:val="single" w:sz="6" w:space="0" w:color="000000"/>
+              <w:left w:val="single" w:sz="6" w:space="0" w:color="000000"/>
+              <w:bottom w:val="single" w:sz="6" w:space="0" w:color="000000"/>
+              <w:right w:val="single" w:sz="6" w:space="0" w:color="000000"/>
+            </w:tcBorders>
+            <w:hideMark/>
+          </w:tcPr>
+          <w:p>
+            <w:pPr>
+              <w:spacing w:line="360" w:lineRule="auto"/>
+              <w:rPr>
+                <w:sz w:val="24"/>
+                <w:lang w:val="en-CA"/>
+              </w:rPr>
+            </w:pPr>
+            <w:r>
+              <w:rPr>
+                <w:sz w:val="24"/>
+                <w:lang w:val="en-CA"/>
+              </w:rPr>
+              <w:t> </w:t>
+            </w:r>
+            <w:r>
+              <w:rPr>
+                <w:sz w:val="24"/>
+                <w:lang w:val="en-CA"/>
+              </w:rPr>
+              <w:t>This tests what will occur what a user is admin, but has an invalid password, and is less than or equal to 3 attempts</w:t>
+            </w:r>
+          </w:p>
+        </w:tc>
+      </w:tr>
+      <w:tr>
+        <w:trPr>
+          <w:trHeight w:val="300"/>
+        </w:trPr>
+        <w:tc>
+          <w:tcPr>
+            <w:tcW w:w="2865" w:type="dxa"/>
+            <w:tcBorders>
+              <w:top w:val="single" w:sz="6" w:space="0" w:color="000000"/>
+              <w:left w:val="single" w:sz="6" w:space="0" w:color="000000"/>
+              <w:bottom w:val="single" w:sz="6" w:space="0" w:color="000000"/>
+              <w:right w:val="single" w:sz="6" w:space="0" w:color="000000"/>
+            </w:tcBorders>
+            <w:hideMark/>
+          </w:tcPr>
+          <w:p>
+            <w:pPr>
+              <w:spacing w:line="360" w:lineRule="auto"/>
+              <w:rPr>
+                <w:sz w:val="24"/>
+                <w:lang w:val="en-CA"/>
+              </w:rPr>
+            </w:pPr>
+            <w:r>
+              <w:rPr>
+                <w:sz w:val="24"/>
+              </w:rPr>
+              <w:t>Testing Prerequisites</w:t>
+            </w:r>
+            <w:r>
+              <w:rPr>
+                <w:sz w:val="24"/>
+                <w:lang w:val="en-CA"/>
+              </w:rPr>
+              <w:t> </w:t>
+            </w:r>
+          </w:p>
+        </w:tc>
+        <w:tc>
+          <w:tcPr>
+            <w:tcW w:w="6465" w:type="dxa"/>
+            <w:tcBorders>
+              <w:top w:val="single" w:sz="6" w:space="0" w:color="000000"/>
+              <w:left w:val="single" w:sz="6" w:space="0" w:color="000000"/>
+              <w:bottom w:val="single" w:sz="6" w:space="0" w:color="000000"/>
+              <w:right w:val="single" w:sz="6" w:space="0" w:color="000000"/>
+            </w:tcBorders>
+            <w:hideMark/>
+          </w:tcPr>
+          <w:p>
+            <w:pPr>
+              <w:spacing w:line="360" w:lineRule="auto"/>
+              <w:rPr>
+                <w:sz w:val="24"/>
+                <w:lang w:val="en-CA"/>
+              </w:rPr>
+            </w:pPr>
+            <w:r>
+              <w:rPr>
+                <w:sz w:val="24"/>
+                <w:lang w:val="en-CA"/>
+              </w:rPr>
+              <w:t> </w:t>
+            </w:r>
+            <w:r>
+              <w:rPr>
+                <w:sz w:val="24"/>
+                <w:lang w:val="en-CA"/>
+              </w:rPr>
+              <w:t>None</w:t>
+            </w:r>
+          </w:p>
+        </w:tc>
+      </w:tr>
+      <w:tr>
+        <w:trPr>
+          <w:trHeight w:val="300"/>
+        </w:trPr>
+        <w:tc>
+          <w:tcPr>
+            <w:tcW w:w="2865" w:type="dxa"/>
+            <w:tcBorders>
+              <w:top w:val="single" w:sz="6" w:space="0" w:color="000000"/>
+              <w:left w:val="single" w:sz="6" w:space="0" w:color="000000"/>
+              <w:bottom w:val="single" w:sz="6" w:space="0" w:color="000000"/>
+              <w:right w:val="single" w:sz="6" w:space="0" w:color="000000"/>
+            </w:tcBorders>
+            <w:hideMark/>
+          </w:tcPr>
+          <w:p>
+            <w:pPr>
+              <w:spacing w:line="360" w:lineRule="auto"/>
+              <w:rPr>
+                <w:sz w:val="24"/>
+                <w:lang w:val="en-CA"/>
+              </w:rPr>
+            </w:pPr>
+            <w:r>
+              <w:rPr>
+                <w:sz w:val="24"/>
+              </w:rPr>
+              <w:t>Testing Steps</w:t>
+            </w:r>
+            <w:r>
+              <w:rPr>
+                <w:sz w:val="24"/>
+                <w:lang w:val="en-CA"/>
+              </w:rPr>
+              <w:t> </w:t>
+            </w:r>
+          </w:p>
+        </w:tc>
+        <w:tc>
+          <w:tcPr>
+            <w:tcW w:w="6465" w:type="dxa"/>
+            <w:tcBorders>
+              <w:top w:val="single" w:sz="6" w:space="0" w:color="000000"/>
+              <w:left w:val="single" w:sz="6" w:space="0" w:color="000000"/>
+              <w:bottom w:val="single" w:sz="6" w:space="0" w:color="000000"/>
+              <w:right w:val="single" w:sz="6" w:space="0" w:color="000000"/>
+            </w:tcBorders>
+            <w:hideMark/>
+          </w:tcPr>
+          <w:p>
+            <w:pPr>
+              <w:spacing w:line="360" w:lineRule="auto"/>
+              <w:rPr>
+                <w:sz w:val="24"/>
+                <w:lang w:val="en-CA"/>
+              </w:rPr>
+            </w:pPr>
+            <w:r>
+              <w:rPr>
+                <w:sz w:val="24"/>
+                <w:lang w:val="en-CA"/>
+              </w:rPr>
+              <w:t>Execute the function Login with the input below</w:t>
+            </w:r>
+          </w:p>
+        </w:tc>
+      </w:tr>
+      <w:tr>
+        <w:trPr>
+          <w:trHeight w:val="300"/>
+        </w:trPr>
+        <w:tc>
+          <w:tcPr>
+            <w:tcW w:w="2865" w:type="dxa"/>
+            <w:tcBorders>
+              <w:top w:val="single" w:sz="6" w:space="0" w:color="000000"/>
+              <w:left w:val="single" w:sz="6" w:space="0" w:color="000000"/>
+              <w:bottom w:val="single" w:sz="6" w:space="0" w:color="000000"/>
+              <w:right w:val="single" w:sz="6" w:space="0" w:color="000000"/>
+            </w:tcBorders>
+            <w:hideMark/>
+          </w:tcPr>
+          <w:p>
+            <w:pPr>
+              <w:spacing w:line="360" w:lineRule="auto"/>
+              <w:rPr>
+                <w:sz w:val="24"/>
+                <w:lang w:val="en-CA"/>
+              </w:rPr>
+            </w:pPr>
+            <w:r>
+              <w:rPr>
+                <w:sz w:val="24"/>
+              </w:rPr>
+              <w:t>Input Data</w:t>
+            </w:r>
+            <w:r>
+              <w:rPr>
+                <w:sz w:val="24"/>
+                <w:lang w:val="en-CA"/>
+              </w:rPr>
+              <w:t> </w:t>
+            </w:r>
+          </w:p>
+        </w:tc>
+        <w:tc>
+          <w:tcPr>
+            <w:tcW w:w="6465" w:type="dxa"/>
+            <w:tcBorders>
+              <w:top w:val="single" w:sz="6" w:space="0" w:color="000000"/>
+              <w:left w:val="single" w:sz="6" w:space="0" w:color="000000"/>
+              <w:bottom w:val="single" w:sz="6" w:space="0" w:color="000000"/>
+              <w:right w:val="single" w:sz="6" w:space="0" w:color="000000"/>
+            </w:tcBorders>
+            <w:hideMark/>
+          </w:tcPr>
+          <w:p>
+            <w:pPr>
+              <w:spacing w:line="360" w:lineRule="auto"/>
+              <w:rPr>
+                <w:sz w:val="24"/>
+                <w:lang w:val="en-CA"/>
+              </w:rPr>
+            </w:pPr>
+            <w:r>
+              <w:rPr>
+                <w:sz w:val="24"/>
+                <w:lang w:val="en-CA"/>
+              </w:rPr>
+              <w:t>User = “</w:t>
+            </w:r>
+            <w:r>
+              <w:rPr>
+                <w:sz w:val="24"/>
+                <w:lang w:val="en-CA"/>
+              </w:rPr>
+              <w:t>admin</w:t>
+            </w:r>
+            <w:r>
+              <w:rPr>
+                <w:sz w:val="24"/>
+                <w:lang w:val="en-CA"/>
+              </w:rPr>
+              <w:t>”</w:t>
+            </w:r>
+            <w:r>
+              <w:rPr>
+                <w:sz w:val="24"/>
+                <w:lang w:val="en-CA"/>
+              </w:rPr>
+              <w:br/>
+              <w:t>Password = “xxx”</w:t>
+            </w:r>
+          </w:p>
+          <w:p>
+            <w:pPr>
+              <w:spacing w:line="360" w:lineRule="auto"/>
+              <w:rPr>
+                <w:sz w:val="24"/>
+                <w:lang w:val="en-CA"/>
+              </w:rPr>
+            </w:pPr>
+            <w:r>
+              <w:rPr>
+                <w:sz w:val="24"/>
+                <w:lang w:val="en-CA"/>
+              </w:rPr>
+              <w:t>Attempts = 0</w:t>
+            </w:r>
+          </w:p>
+        </w:tc>
+      </w:tr>
+      <w:tr>
+        <w:trPr>
+          <w:trHeight w:val="300"/>
+        </w:trPr>
+        <w:tc>
+          <w:tcPr>
+            <w:tcW w:w="2865" w:type="dxa"/>
+            <w:tcBorders>
+              <w:top w:val="single" w:sz="6" w:space="0" w:color="000000"/>
+              <w:left w:val="single" w:sz="6" w:space="0" w:color="000000"/>
+              <w:bottom w:val="single" w:sz="6" w:space="0" w:color="000000"/>
+              <w:right w:val="single" w:sz="6" w:space="0" w:color="000000"/>
+            </w:tcBorders>
+            <w:hideMark/>
+          </w:tcPr>
+          <w:p>
+            <w:pPr>
+              <w:spacing w:line="360" w:lineRule="auto"/>
+              <w:rPr>
+                <w:sz w:val="24"/>
+                <w:lang w:val="en-CA"/>
+              </w:rPr>
+            </w:pPr>
+            <w:r>
+              <w:rPr>
+                <w:sz w:val="24"/>
+              </w:rPr>
+              <w:t>Expected Result</w:t>
+            </w:r>
+            <w:r>
+              <w:rPr>
+                <w:sz w:val="24"/>
+                <w:lang w:val="en-CA"/>
+              </w:rPr>
+              <w:t> </w:t>
+            </w:r>
+          </w:p>
+        </w:tc>
+        <w:tc>
+          <w:tcPr>
+            <w:tcW w:w="6465" w:type="dxa"/>
+            <w:tcBorders>
+              <w:top w:val="single" w:sz="6" w:space="0" w:color="000000"/>
+              <w:left w:val="single" w:sz="6" w:space="0" w:color="000000"/>
+              <w:bottom w:val="single" w:sz="6" w:space="0" w:color="000000"/>
+              <w:right w:val="single" w:sz="6" w:space="0" w:color="000000"/>
+            </w:tcBorders>
+            <w:hideMark/>
+          </w:tcPr>
+          <w:p>
+            <w:pPr>
+              <w:spacing w:line="360" w:lineRule="auto"/>
+              <w:rPr>
+                <w:sz w:val="24"/>
+                <w:lang w:val="en-CA"/>
+              </w:rPr>
+            </w:pPr>
+            <w:r>
+              <w:rPr>
+                <w:sz w:val="24"/>
+                <w:lang w:val="en-CA"/>
+              </w:rPr>
+              <w:t> </w:t>
+            </w:r>
+            <w:r>
+              <w:rPr>
+                <w:sz w:val="24"/>
+                <w:lang w:val="en-CA"/>
+              </w:rPr>
+              <w:t xml:space="preserve">The function prints “Try Again” </w:t>
+            </w:r>
+          </w:p>
+        </w:tc>
+      </w:tr>
+      <w:tr>
+        <w:trPr>
+          <w:trHeight w:val="300"/>
+        </w:trPr>
+        <w:tc>
+          <w:tcPr>
+            <w:tcW w:w="2865" w:type="dxa"/>
+            <w:tcBorders>
+              <w:top w:val="single" w:sz="6" w:space="0" w:color="000000"/>
+              <w:left w:val="single" w:sz="6" w:space="0" w:color="000000"/>
+              <w:bottom w:val="single" w:sz="6" w:space="0" w:color="000000"/>
+              <w:right w:val="single" w:sz="6" w:space="0" w:color="000000"/>
+            </w:tcBorders>
+            <w:hideMark/>
+          </w:tcPr>
+          <w:p>
+            <w:pPr>
+              <w:spacing w:line="360" w:lineRule="auto"/>
+              <w:rPr>
+                <w:sz w:val="24"/>
+                <w:lang w:val="en-CA"/>
+              </w:rPr>
+            </w:pPr>
+            <w:r>
+              <w:rPr>
+                <w:sz w:val="24"/>
+              </w:rPr>
+              <w:t>Actual Result</w:t>
+            </w:r>
+            <w:r>
+              <w:rPr>
+                <w:sz w:val="24"/>
+                <w:lang w:val="en-CA"/>
+              </w:rPr>
+              <w:t> </w:t>
+            </w:r>
+          </w:p>
+        </w:tc>
+        <w:tc>
+          <w:tcPr>
+            <w:tcW w:w="6465" w:type="dxa"/>
+            <w:tcBorders>
+              <w:top w:val="single" w:sz="6" w:space="0" w:color="000000"/>
+              <w:left w:val="single" w:sz="6" w:space="0" w:color="000000"/>
+              <w:bottom w:val="single" w:sz="6" w:space="0" w:color="000000"/>
+              <w:right w:val="single" w:sz="6" w:space="0" w:color="000000"/>
+            </w:tcBorders>
+            <w:hideMark/>
+          </w:tcPr>
+          <w:p>
+            <w:pPr>
+              <w:spacing w:line="360" w:lineRule="auto"/>
+              <w:rPr>
+                <w:sz w:val="24"/>
+                <w:lang w:val="en-CA"/>
+              </w:rPr>
+            </w:pPr>
+            <w:r>
+              <w:rPr>
+                <w:sz w:val="24"/>
+                <w:lang w:val="en-CA"/>
+              </w:rPr>
+              <w:t> </w:t>
+            </w:r>
+            <w:r>
+              <w:rPr>
+                <w:sz w:val="24"/>
+                <w:lang w:val="en-CA"/>
+              </w:rPr>
+              <w:t>Try Again</w:t>
+            </w:r>
+          </w:p>
+        </w:tc>
+      </w:tr>
+    </w:tbl>
+    <w:p>
+      <w:pPr>
+        <w:spacing w:line="360" w:lineRule="auto"/>
+        <w:rPr>
+          <w:rStyle w:val="Emphasis"/>
+          <w:i w:val="0"/>
+          <w:iCs w:val="0"/>
+          <w:sz w:val="24"/>
+        </w:rPr>
+      </w:pPr>
     </w:p>
     <w:tbl>
       <w:tblPr>
@@ -2021,6 +5399,184 @@
 <file path=word/numbering.xml><?xml version="1.0" encoding="utf-8"?>
 <w:numbering xmlns:wpc="http://schemas.microsoft.com/office/word/2010/wordprocessingCanvas" xmlns:cx="http://schemas.microsoft.com/office/drawing/2014/chartex" xmlns:cx1="http://schemas.microsoft.com/office/drawing/2015/9/8/chartex" xmlns:cx2="http://schemas.microsoft.com/office/drawing/2015/10/21/chartex" xmlns:cx3="http://schemas.microsoft.com/office/drawing/2016/5/9/chartex" xmlns:cx4="http://schemas.microsoft.com/office/drawing/2016/5/10/chartex" xmlns:cx5="http://schemas.microsoft.com/office/drawing/2016/5/11/chartex" xmlns:cx6="http://schemas.microsoft.com/office/drawing/2016/5/12/chartex" xmlns:cx7="http://schemas.microsoft.com/office/drawing/2016/5/13/chartex" xmlns:cx8="http://schemas.microsoft.com/office/drawing/2016/5/14/chartex" xmlns:mc="http://schemas.openxmlformats.org/markup-compatibility/2006" xmlns:aink="http://schemas.microsoft.com/office/drawing/2016/ink" xmlns:am3d="http://schemas.microsoft.com/office/drawing/2017/model3d" xmlns:o="urn:schemas-microsoft-com:office:office" xmlns:oel="http://schemas.microsoft.com/office/2019/extlst" xmlns:r="http://schemas.openxmlformats.org/officeDocument/2006/relationships" xmlns:m="http://schemas.openxmlformats.org/officeDocument/2006/math" xmlns:v="urn:schemas-microsoft-com:vml" xmlns:wp14="http://schemas.microsoft.com/office/word/2010/wordprocessingDrawing" xmlns:wp="http://schemas.openxmlformats.org/drawingml/2006/wordprocessingDrawing" xmlns:w10="urn:schemas-microsoft-com:office:word" xmlns:w="http://schemas.openxmlformats.org/wordprocessingml/2006/main" xmlns:w14="http://schemas.microsoft.com/office/word/2010/wordml" xmlns:w15="http://schemas.microsoft.com/office/word/2012/wordml" xmlns:w16cex="http://schemas.microsoft.com/office/word/2018/wordml/cex" xmlns:w16cid="http://schemas.microsoft.com/office/word/2016/wordml/cid" xmlns:w16="http://schemas.microsoft.com/office/word/2018/wordml" xmlns:w16du="http://schemas.microsoft.com/office/word/2023/wordml/word16du" xmlns:w16sdtdh="http://schemas.microsoft.com/office/word/2020/wordml/sdtdatahash" xmlns:w16sdtfl="http://schemas.microsoft.com/office/word/2024/wordml/sdtformatlock" xmlns:w16se="http://schemas.microsoft.com/office/word/2015/wordml/symex" xmlns:wpg="http://schemas.microsoft.com/office/word/2010/wordprocessingGroup" xmlns:wpi="http://schemas.microsoft.com/office/word/2010/wordprocessingInk" xmlns:wne="http://schemas.microsoft.com/office/word/2006/wordml" xmlns:wps="http://schemas.microsoft.com/office/word/2010/wordprocessingShape" mc:Ignorable="w14 w15 w16se w16cid w16 w16cex w16sdtdh w16sdtfl w16du wp14">
   <w:abstractNum w:abstractNumId="0" w15:restartNumberingAfterBreak="0">
+    <w:nsid w:val="0A563033"/>
+    <w:multiLevelType w:val="hybridMultilevel"/>
+    <w:tmpl w:val="76EC9E52"/>
+    <w:lvl w:ilvl="0" w:tplc="1009000F">
+      <w:start w:val="1"/>
+      <w:numFmt w:val="decimal"/>
+      <w:lvlText w:val="%1."/>
+      <w:lvlJc w:val="left"/>
+      <w:pPr>
+        <w:ind w:left="720" w:hanging="360"/>
+      </w:pPr>
+      <w:rPr>
+        <w:rFonts w:hint="default"/>
+      </w:rPr>
+    </w:lvl>
+    <w:lvl w:ilvl="1" w:tplc="10090019" w:tentative="1">
+      <w:start w:val="1"/>
+      <w:numFmt w:val="lowerLetter"/>
+      <w:lvlText w:val="%2."/>
+      <w:lvlJc w:val="left"/>
+      <w:pPr>
+        <w:ind w:left="1440" w:hanging="360"/>
+      </w:pPr>
+    </w:lvl>
+    <w:lvl w:ilvl="2" w:tplc="1009001B" w:tentative="1">
+      <w:start w:val="1"/>
+      <w:numFmt w:val="lowerRoman"/>
+      <w:lvlText w:val="%3."/>
+      <w:lvlJc w:val="right"/>
+      <w:pPr>
+        <w:ind w:left="2160" w:hanging="180"/>
+      </w:pPr>
+    </w:lvl>
+    <w:lvl w:ilvl="3" w:tplc="1009000F" w:tentative="1">
+      <w:start w:val="1"/>
+      <w:numFmt w:val="decimal"/>
+      <w:lvlText w:val="%4."/>
+      <w:lvlJc w:val="left"/>
+      <w:pPr>
+        <w:ind w:left="2880" w:hanging="360"/>
+      </w:pPr>
+    </w:lvl>
+    <w:lvl w:ilvl="4" w:tplc="10090019" w:tentative="1">
+      <w:start w:val="1"/>
+      <w:numFmt w:val="lowerLetter"/>
+      <w:lvlText w:val="%5."/>
+      <w:lvlJc w:val="left"/>
+      <w:pPr>
+        <w:ind w:left="3600" w:hanging="360"/>
+      </w:pPr>
+    </w:lvl>
+    <w:lvl w:ilvl="5" w:tplc="1009001B" w:tentative="1">
+      <w:start w:val="1"/>
+      <w:numFmt w:val="lowerRoman"/>
+      <w:lvlText w:val="%6."/>
+      <w:lvlJc w:val="right"/>
+      <w:pPr>
+        <w:ind w:left="4320" w:hanging="180"/>
+      </w:pPr>
+    </w:lvl>
+    <w:lvl w:ilvl="6" w:tplc="1009000F" w:tentative="1">
+      <w:start w:val="1"/>
+      <w:numFmt w:val="decimal"/>
+      <w:lvlText w:val="%7."/>
+      <w:lvlJc w:val="left"/>
+      <w:pPr>
+        <w:ind w:left="5040" w:hanging="360"/>
+      </w:pPr>
+    </w:lvl>
+    <w:lvl w:ilvl="7" w:tplc="10090019" w:tentative="1">
+      <w:start w:val="1"/>
+      <w:numFmt w:val="lowerLetter"/>
+      <w:lvlText w:val="%8."/>
+      <w:lvlJc w:val="left"/>
+      <w:pPr>
+        <w:ind w:left="5760" w:hanging="360"/>
+      </w:pPr>
+    </w:lvl>
+    <w:lvl w:ilvl="8" w:tplc="1009001B" w:tentative="1">
+      <w:start w:val="1"/>
+      <w:numFmt w:val="lowerRoman"/>
+      <w:lvlText w:val="%9."/>
+      <w:lvlJc w:val="right"/>
+      <w:pPr>
+        <w:ind w:left="6480" w:hanging="180"/>
+      </w:pPr>
+    </w:lvl>
+  </w:abstractNum>
+  <w:abstractNum w:abstractNumId="1" w15:restartNumberingAfterBreak="0">
+    <w:nsid w:val="12AF6531"/>
+    <w:multiLevelType w:val="hybridMultilevel"/>
+    <w:tmpl w:val="2E700850"/>
+    <w:lvl w:ilvl="0" w:tplc="1B0C24C0">
+      <w:start w:val="1"/>
+      <w:numFmt w:val="lowerLetter"/>
+      <w:lvlText w:val="%1."/>
+      <w:lvlJc w:val="left"/>
+      <w:pPr>
+        <w:ind w:left="1080" w:hanging="360"/>
+      </w:pPr>
+      <w:rPr>
+        <w:rFonts w:hint="default"/>
+      </w:rPr>
+    </w:lvl>
+    <w:lvl w:ilvl="1" w:tplc="10090019" w:tentative="1">
+      <w:start w:val="1"/>
+      <w:numFmt w:val="lowerLetter"/>
+      <w:lvlText w:val="%2."/>
+      <w:lvlJc w:val="left"/>
+      <w:pPr>
+        <w:ind w:left="1800" w:hanging="360"/>
+      </w:pPr>
+    </w:lvl>
+    <w:lvl w:ilvl="2" w:tplc="1009001B" w:tentative="1">
+      <w:start w:val="1"/>
+      <w:numFmt w:val="lowerRoman"/>
+      <w:lvlText w:val="%3."/>
+      <w:lvlJc w:val="right"/>
+      <w:pPr>
+        <w:ind w:left="2520" w:hanging="180"/>
+      </w:pPr>
+    </w:lvl>
+    <w:lvl w:ilvl="3" w:tplc="1009000F" w:tentative="1">
+      <w:start w:val="1"/>
+      <w:numFmt w:val="decimal"/>
+      <w:lvlText w:val="%4."/>
+      <w:lvlJc w:val="left"/>
+      <w:pPr>
+        <w:ind w:left="3240" w:hanging="360"/>
+      </w:pPr>
+    </w:lvl>
+    <w:lvl w:ilvl="4" w:tplc="10090019" w:tentative="1">
+      <w:start w:val="1"/>
+      <w:numFmt w:val="lowerLetter"/>
+      <w:lvlText w:val="%5."/>
+      <w:lvlJc w:val="left"/>
+      <w:pPr>
+        <w:ind w:left="3960" w:hanging="360"/>
+      </w:pPr>
+    </w:lvl>
+    <w:lvl w:ilvl="5" w:tplc="1009001B" w:tentative="1">
+      <w:start w:val="1"/>
+      <w:numFmt w:val="lowerRoman"/>
+      <w:lvlText w:val="%6."/>
+      <w:lvlJc w:val="right"/>
+      <w:pPr>
+        <w:ind w:left="4680" w:hanging="180"/>
+      </w:pPr>
+    </w:lvl>
+    <w:lvl w:ilvl="6" w:tplc="1009000F" w:tentative="1">
+      <w:start w:val="1"/>
+      <w:numFmt w:val="decimal"/>
+      <w:lvlText w:val="%7."/>
+      <w:lvlJc w:val="left"/>
+      <w:pPr>
+        <w:ind w:left="5400" w:hanging="360"/>
+      </w:pPr>
+    </w:lvl>
+    <w:lvl w:ilvl="7" w:tplc="10090019" w:tentative="1">
+      <w:start w:val="1"/>
+      <w:numFmt w:val="lowerLetter"/>
+      <w:lvlText w:val="%8."/>
+      <w:lvlJc w:val="left"/>
+      <w:pPr>
+        <w:ind w:left="6120" w:hanging="360"/>
+      </w:pPr>
+    </w:lvl>
+    <w:lvl w:ilvl="8" w:tplc="1009001B" w:tentative="1">
+      <w:start w:val="1"/>
+      <w:numFmt w:val="lowerRoman"/>
+      <w:lvlText w:val="%9."/>
+      <w:lvlJc w:val="right"/>
+      <w:pPr>
+        <w:ind w:left="6840" w:hanging="180"/>
+      </w:pPr>
+    </w:lvl>
+  </w:abstractNum>
+  <w:abstractNum w:abstractNumId="2" w15:restartNumberingAfterBreak="0">
     <w:nsid w:val="1B9A1B49"/>
     <w:multiLevelType w:val="hybridMultilevel"/>
     <w:tmpl w:val="09A0A14A"/>
@@ -2141,7 +5697,7 @@
       </w:rPr>
     </w:lvl>
   </w:abstractNum>
-  <w:abstractNum w:abstractNumId="1" w15:restartNumberingAfterBreak="0">
+  <w:abstractNum w:abstractNumId="3" w15:restartNumberingAfterBreak="0">
     <w:nsid w:val="233A1A86"/>
     <w:multiLevelType w:val="hybridMultilevel"/>
     <w:tmpl w:val="81143BB2"/>
@@ -2254,7 +5810,7 @@
       </w:rPr>
     </w:lvl>
   </w:abstractNum>
-  <w:abstractNum w:abstractNumId="2" w15:restartNumberingAfterBreak="0">
+  <w:abstractNum w:abstractNumId="4" w15:restartNumberingAfterBreak="0">
     <w:nsid w:val="2F836F28"/>
     <w:multiLevelType w:val="hybridMultilevel"/>
     <w:tmpl w:val="2B8297B0"/>
@@ -2395,7 +5951,7 @@
       </w:rPr>
     </w:lvl>
   </w:abstractNum>
-  <w:abstractNum w:abstractNumId="3" w15:restartNumberingAfterBreak="0">
+  <w:abstractNum w:abstractNumId="5" w15:restartNumberingAfterBreak="0">
     <w:nsid w:val="48B04B4B"/>
     <w:multiLevelType w:val="hybridMultilevel"/>
     <w:tmpl w:val="9C5C1116"/>
@@ -2517,7 +6073,452 @@
       </w:rPr>
     </w:lvl>
   </w:abstractNum>
-  <w:abstractNum w:abstractNumId="4" w15:restartNumberingAfterBreak="0">
+  <w:abstractNum w:abstractNumId="6" w15:restartNumberingAfterBreak="0">
+    <w:nsid w:val="498F478E"/>
+    <w:multiLevelType w:val="hybridMultilevel"/>
+    <w:tmpl w:val="D0A61322"/>
+    <w:lvl w:ilvl="0" w:tplc="10090019">
+      <w:start w:val="1"/>
+      <w:numFmt w:val="lowerLetter"/>
+      <w:lvlText w:val="%1."/>
+      <w:lvlJc w:val="left"/>
+      <w:pPr>
+        <w:ind w:left="720" w:hanging="360"/>
+      </w:pPr>
+      <w:rPr>
+        <w:rFonts w:hint="default"/>
+      </w:rPr>
+    </w:lvl>
+    <w:lvl w:ilvl="1" w:tplc="10090019" w:tentative="1">
+      <w:start w:val="1"/>
+      <w:numFmt w:val="lowerLetter"/>
+      <w:lvlText w:val="%2."/>
+      <w:lvlJc w:val="left"/>
+      <w:pPr>
+        <w:ind w:left="1440" w:hanging="360"/>
+      </w:pPr>
+    </w:lvl>
+    <w:lvl w:ilvl="2" w:tplc="1009001B" w:tentative="1">
+      <w:start w:val="1"/>
+      <w:numFmt w:val="lowerRoman"/>
+      <w:lvlText w:val="%3."/>
+      <w:lvlJc w:val="right"/>
+      <w:pPr>
+        <w:ind w:left="2160" w:hanging="180"/>
+      </w:pPr>
+    </w:lvl>
+    <w:lvl w:ilvl="3" w:tplc="1009000F" w:tentative="1">
+      <w:start w:val="1"/>
+      <w:numFmt w:val="decimal"/>
+      <w:lvlText w:val="%4."/>
+      <w:lvlJc w:val="left"/>
+      <w:pPr>
+        <w:ind w:left="2880" w:hanging="360"/>
+      </w:pPr>
+    </w:lvl>
+    <w:lvl w:ilvl="4" w:tplc="10090019" w:tentative="1">
+      <w:start w:val="1"/>
+      <w:numFmt w:val="lowerLetter"/>
+      <w:lvlText w:val="%5."/>
+      <w:lvlJc w:val="left"/>
+      <w:pPr>
+        <w:ind w:left="3600" w:hanging="360"/>
+      </w:pPr>
+    </w:lvl>
+    <w:lvl w:ilvl="5" w:tplc="1009001B" w:tentative="1">
+      <w:start w:val="1"/>
+      <w:numFmt w:val="lowerRoman"/>
+      <w:lvlText w:val="%6."/>
+      <w:lvlJc w:val="right"/>
+      <w:pPr>
+        <w:ind w:left="4320" w:hanging="180"/>
+      </w:pPr>
+    </w:lvl>
+    <w:lvl w:ilvl="6" w:tplc="1009000F" w:tentative="1">
+      <w:start w:val="1"/>
+      <w:numFmt w:val="decimal"/>
+      <w:lvlText w:val="%7."/>
+      <w:lvlJc w:val="left"/>
+      <w:pPr>
+        <w:ind w:left="5040" w:hanging="360"/>
+      </w:pPr>
+    </w:lvl>
+    <w:lvl w:ilvl="7" w:tplc="10090019" w:tentative="1">
+      <w:start w:val="1"/>
+      <w:numFmt w:val="lowerLetter"/>
+      <w:lvlText w:val="%8."/>
+      <w:lvlJc w:val="left"/>
+      <w:pPr>
+        <w:ind w:left="5760" w:hanging="360"/>
+      </w:pPr>
+    </w:lvl>
+    <w:lvl w:ilvl="8" w:tplc="1009001B" w:tentative="1">
+      <w:start w:val="1"/>
+      <w:numFmt w:val="lowerRoman"/>
+      <w:lvlText w:val="%9."/>
+      <w:lvlJc w:val="right"/>
+      <w:pPr>
+        <w:ind w:left="6480" w:hanging="180"/>
+      </w:pPr>
+    </w:lvl>
+  </w:abstractNum>
+  <w:abstractNum w:abstractNumId="7" w15:restartNumberingAfterBreak="0">
+    <w:nsid w:val="4C59375D"/>
+    <w:multiLevelType w:val="hybridMultilevel"/>
+    <w:tmpl w:val="4C98CF4A"/>
+    <w:lvl w:ilvl="0" w:tplc="10090019">
+      <w:start w:val="1"/>
+      <w:numFmt w:val="lowerLetter"/>
+      <w:lvlText w:val="%1."/>
+      <w:lvlJc w:val="left"/>
+      <w:pPr>
+        <w:ind w:left="720" w:hanging="360"/>
+      </w:pPr>
+      <w:rPr>
+        <w:rFonts w:hint="default"/>
+      </w:rPr>
+    </w:lvl>
+    <w:lvl w:ilvl="1" w:tplc="10090019" w:tentative="1">
+      <w:start w:val="1"/>
+      <w:numFmt w:val="lowerLetter"/>
+      <w:lvlText w:val="%2."/>
+      <w:lvlJc w:val="left"/>
+      <w:pPr>
+        <w:ind w:left="1440" w:hanging="360"/>
+      </w:pPr>
+    </w:lvl>
+    <w:lvl w:ilvl="2" w:tplc="1009001B" w:tentative="1">
+      <w:start w:val="1"/>
+      <w:numFmt w:val="lowerRoman"/>
+      <w:lvlText w:val="%3."/>
+      <w:lvlJc w:val="right"/>
+      <w:pPr>
+        <w:ind w:left="2160" w:hanging="180"/>
+      </w:pPr>
+    </w:lvl>
+    <w:lvl w:ilvl="3" w:tplc="1009000F" w:tentative="1">
+      <w:start w:val="1"/>
+      <w:numFmt w:val="decimal"/>
+      <w:lvlText w:val="%4."/>
+      <w:lvlJc w:val="left"/>
+      <w:pPr>
+        <w:ind w:left="2880" w:hanging="360"/>
+      </w:pPr>
+    </w:lvl>
+    <w:lvl w:ilvl="4" w:tplc="10090019" w:tentative="1">
+      <w:start w:val="1"/>
+      <w:numFmt w:val="lowerLetter"/>
+      <w:lvlText w:val="%5."/>
+      <w:lvlJc w:val="left"/>
+      <w:pPr>
+        <w:ind w:left="3600" w:hanging="360"/>
+      </w:pPr>
+    </w:lvl>
+    <w:lvl w:ilvl="5" w:tplc="1009001B" w:tentative="1">
+      <w:start w:val="1"/>
+      <w:numFmt w:val="lowerRoman"/>
+      <w:lvlText w:val="%6."/>
+      <w:lvlJc w:val="right"/>
+      <w:pPr>
+        <w:ind w:left="4320" w:hanging="180"/>
+      </w:pPr>
+    </w:lvl>
+    <w:lvl w:ilvl="6" w:tplc="1009000F" w:tentative="1">
+      <w:start w:val="1"/>
+      <w:numFmt w:val="decimal"/>
+      <w:lvlText w:val="%7."/>
+      <w:lvlJc w:val="left"/>
+      <w:pPr>
+        <w:ind w:left="5040" w:hanging="360"/>
+      </w:pPr>
+    </w:lvl>
+    <w:lvl w:ilvl="7" w:tplc="10090019" w:tentative="1">
+      <w:start w:val="1"/>
+      <w:numFmt w:val="lowerLetter"/>
+      <w:lvlText w:val="%8."/>
+      <w:lvlJc w:val="left"/>
+      <w:pPr>
+        <w:ind w:left="5760" w:hanging="360"/>
+      </w:pPr>
+    </w:lvl>
+    <w:lvl w:ilvl="8" w:tplc="1009001B" w:tentative="1">
+      <w:start w:val="1"/>
+      <w:numFmt w:val="lowerRoman"/>
+      <w:lvlText w:val="%9."/>
+      <w:lvlJc w:val="right"/>
+      <w:pPr>
+        <w:ind w:left="6480" w:hanging="180"/>
+      </w:pPr>
+    </w:lvl>
+  </w:abstractNum>
+  <w:abstractNum w:abstractNumId="8" w15:restartNumberingAfterBreak="0">
+    <w:nsid w:val="69D723D1"/>
+    <w:multiLevelType w:val="hybridMultilevel"/>
+    <w:tmpl w:val="975C32A2"/>
+    <w:lvl w:ilvl="0" w:tplc="10090019">
+      <w:start w:val="1"/>
+      <w:numFmt w:val="lowerLetter"/>
+      <w:lvlText w:val="%1."/>
+      <w:lvlJc w:val="left"/>
+      <w:pPr>
+        <w:ind w:left="720" w:hanging="360"/>
+      </w:pPr>
+      <w:rPr>
+        <w:rFonts w:hint="default"/>
+      </w:rPr>
+    </w:lvl>
+    <w:lvl w:ilvl="1" w:tplc="10090019" w:tentative="1">
+      <w:start w:val="1"/>
+      <w:numFmt w:val="lowerLetter"/>
+      <w:lvlText w:val="%2."/>
+      <w:lvlJc w:val="left"/>
+      <w:pPr>
+        <w:ind w:left="1440" w:hanging="360"/>
+      </w:pPr>
+    </w:lvl>
+    <w:lvl w:ilvl="2" w:tplc="1009001B" w:tentative="1">
+      <w:start w:val="1"/>
+      <w:numFmt w:val="lowerRoman"/>
+      <w:lvlText w:val="%3."/>
+      <w:lvlJc w:val="right"/>
+      <w:pPr>
+        <w:ind w:left="2160" w:hanging="180"/>
+      </w:pPr>
+    </w:lvl>
+    <w:lvl w:ilvl="3" w:tplc="1009000F" w:tentative="1">
+      <w:start w:val="1"/>
+      <w:numFmt w:val="decimal"/>
+      <w:lvlText w:val="%4."/>
+      <w:lvlJc w:val="left"/>
+      <w:pPr>
+        <w:ind w:left="2880" w:hanging="360"/>
+      </w:pPr>
+    </w:lvl>
+    <w:lvl w:ilvl="4" w:tplc="10090019" w:tentative="1">
+      <w:start w:val="1"/>
+      <w:numFmt w:val="lowerLetter"/>
+      <w:lvlText w:val="%5."/>
+      <w:lvlJc w:val="left"/>
+      <w:pPr>
+        <w:ind w:left="3600" w:hanging="360"/>
+      </w:pPr>
+    </w:lvl>
+    <w:lvl w:ilvl="5" w:tplc="1009001B" w:tentative="1">
+      <w:start w:val="1"/>
+      <w:numFmt w:val="lowerRoman"/>
+      <w:lvlText w:val="%6."/>
+      <w:lvlJc w:val="right"/>
+      <w:pPr>
+        <w:ind w:left="4320" w:hanging="180"/>
+      </w:pPr>
+    </w:lvl>
+    <w:lvl w:ilvl="6" w:tplc="1009000F" w:tentative="1">
+      <w:start w:val="1"/>
+      <w:numFmt w:val="decimal"/>
+      <w:lvlText w:val="%7."/>
+      <w:lvlJc w:val="left"/>
+      <w:pPr>
+        <w:ind w:left="5040" w:hanging="360"/>
+      </w:pPr>
+    </w:lvl>
+    <w:lvl w:ilvl="7" w:tplc="10090019" w:tentative="1">
+      <w:start w:val="1"/>
+      <w:numFmt w:val="lowerLetter"/>
+      <w:lvlText w:val="%8."/>
+      <w:lvlJc w:val="left"/>
+      <w:pPr>
+        <w:ind w:left="5760" w:hanging="360"/>
+      </w:pPr>
+    </w:lvl>
+    <w:lvl w:ilvl="8" w:tplc="1009001B" w:tentative="1">
+      <w:start w:val="1"/>
+      <w:numFmt w:val="lowerRoman"/>
+      <w:lvlText w:val="%9."/>
+      <w:lvlJc w:val="right"/>
+      <w:pPr>
+        <w:ind w:left="6480" w:hanging="180"/>
+      </w:pPr>
+    </w:lvl>
+  </w:abstractNum>
+  <w:abstractNum w:abstractNumId="9" w15:restartNumberingAfterBreak="0">
+    <w:nsid w:val="73293F27"/>
+    <w:multiLevelType w:val="hybridMultilevel"/>
+    <w:tmpl w:val="D9BEFAB2"/>
+    <w:lvl w:ilvl="0" w:tplc="10090019">
+      <w:start w:val="1"/>
+      <w:numFmt w:val="lowerLetter"/>
+      <w:lvlText w:val="%1."/>
+      <w:lvlJc w:val="left"/>
+      <w:pPr>
+        <w:ind w:left="720" w:hanging="360"/>
+      </w:pPr>
+      <w:rPr>
+        <w:rFonts w:hint="default"/>
+      </w:rPr>
+    </w:lvl>
+    <w:lvl w:ilvl="1" w:tplc="10090019" w:tentative="1">
+      <w:start w:val="1"/>
+      <w:numFmt w:val="lowerLetter"/>
+      <w:lvlText w:val="%2."/>
+      <w:lvlJc w:val="left"/>
+      <w:pPr>
+        <w:ind w:left="1440" w:hanging="360"/>
+      </w:pPr>
+    </w:lvl>
+    <w:lvl w:ilvl="2" w:tplc="1009001B" w:tentative="1">
+      <w:start w:val="1"/>
+      <w:numFmt w:val="lowerRoman"/>
+      <w:lvlText w:val="%3."/>
+      <w:lvlJc w:val="right"/>
+      <w:pPr>
+        <w:ind w:left="2160" w:hanging="180"/>
+      </w:pPr>
+    </w:lvl>
+    <w:lvl w:ilvl="3" w:tplc="1009000F" w:tentative="1">
+      <w:start w:val="1"/>
+      <w:numFmt w:val="decimal"/>
+      <w:lvlText w:val="%4."/>
+      <w:lvlJc w:val="left"/>
+      <w:pPr>
+        <w:ind w:left="2880" w:hanging="360"/>
+      </w:pPr>
+    </w:lvl>
+    <w:lvl w:ilvl="4" w:tplc="10090019" w:tentative="1">
+      <w:start w:val="1"/>
+      <w:numFmt w:val="lowerLetter"/>
+      <w:lvlText w:val="%5."/>
+      <w:lvlJc w:val="left"/>
+      <w:pPr>
+        <w:ind w:left="3600" w:hanging="360"/>
+      </w:pPr>
+    </w:lvl>
+    <w:lvl w:ilvl="5" w:tplc="1009001B" w:tentative="1">
+      <w:start w:val="1"/>
+      <w:numFmt w:val="lowerRoman"/>
+      <w:lvlText w:val="%6."/>
+      <w:lvlJc w:val="right"/>
+      <w:pPr>
+        <w:ind w:left="4320" w:hanging="180"/>
+      </w:pPr>
+    </w:lvl>
+    <w:lvl w:ilvl="6" w:tplc="1009000F" w:tentative="1">
+      <w:start w:val="1"/>
+      <w:numFmt w:val="decimal"/>
+      <w:lvlText w:val="%7."/>
+      <w:lvlJc w:val="left"/>
+      <w:pPr>
+        <w:ind w:left="5040" w:hanging="360"/>
+      </w:pPr>
+    </w:lvl>
+    <w:lvl w:ilvl="7" w:tplc="10090019" w:tentative="1">
+      <w:start w:val="1"/>
+      <w:numFmt w:val="lowerLetter"/>
+      <w:lvlText w:val="%8."/>
+      <w:lvlJc w:val="left"/>
+      <w:pPr>
+        <w:ind w:left="5760" w:hanging="360"/>
+      </w:pPr>
+    </w:lvl>
+    <w:lvl w:ilvl="8" w:tplc="1009001B" w:tentative="1">
+      <w:start w:val="1"/>
+      <w:numFmt w:val="lowerRoman"/>
+      <w:lvlText w:val="%9."/>
+      <w:lvlJc w:val="right"/>
+      <w:pPr>
+        <w:ind w:left="6480" w:hanging="180"/>
+      </w:pPr>
+    </w:lvl>
+  </w:abstractNum>
+  <w:abstractNum w:abstractNumId="10" w15:restartNumberingAfterBreak="0">
+    <w:nsid w:val="76BB46EC"/>
+    <w:multiLevelType w:val="hybridMultilevel"/>
+    <w:tmpl w:val="EE468BA4"/>
+    <w:lvl w:ilvl="0" w:tplc="1009000F">
+      <w:start w:val="1"/>
+      <w:numFmt w:val="decimal"/>
+      <w:lvlText w:val="%1."/>
+      <w:lvlJc w:val="left"/>
+      <w:pPr>
+        <w:ind w:left="720" w:hanging="360"/>
+      </w:pPr>
+      <w:rPr>
+        <w:rFonts w:hint="default"/>
+      </w:rPr>
+    </w:lvl>
+    <w:lvl w:ilvl="1" w:tplc="10090019" w:tentative="1">
+      <w:start w:val="1"/>
+      <w:numFmt w:val="lowerLetter"/>
+      <w:lvlText w:val="%2."/>
+      <w:lvlJc w:val="left"/>
+      <w:pPr>
+        <w:ind w:left="1440" w:hanging="360"/>
+      </w:pPr>
+    </w:lvl>
+    <w:lvl w:ilvl="2" w:tplc="1009001B" w:tentative="1">
+      <w:start w:val="1"/>
+      <w:numFmt w:val="lowerRoman"/>
+      <w:lvlText w:val="%3."/>
+      <w:lvlJc w:val="right"/>
+      <w:pPr>
+        <w:ind w:left="2160" w:hanging="180"/>
+      </w:pPr>
+    </w:lvl>
+    <w:lvl w:ilvl="3" w:tplc="1009000F" w:tentative="1">
+      <w:start w:val="1"/>
+      <w:numFmt w:val="decimal"/>
+      <w:lvlText w:val="%4."/>
+      <w:lvlJc w:val="left"/>
+      <w:pPr>
+        <w:ind w:left="2880" w:hanging="360"/>
+      </w:pPr>
+    </w:lvl>
+    <w:lvl w:ilvl="4" w:tplc="10090019" w:tentative="1">
+      <w:start w:val="1"/>
+      <w:numFmt w:val="lowerLetter"/>
+      <w:lvlText w:val="%5."/>
+      <w:lvlJc w:val="left"/>
+      <w:pPr>
+        <w:ind w:left="3600" w:hanging="360"/>
+      </w:pPr>
+    </w:lvl>
+    <w:lvl w:ilvl="5" w:tplc="1009001B" w:tentative="1">
+      <w:start w:val="1"/>
+      <w:numFmt w:val="lowerRoman"/>
+      <w:lvlText w:val="%6."/>
+      <w:lvlJc w:val="right"/>
+      <w:pPr>
+        <w:ind w:left="4320" w:hanging="180"/>
+      </w:pPr>
+    </w:lvl>
+    <w:lvl w:ilvl="6" w:tplc="1009000F" w:tentative="1">
+      <w:start w:val="1"/>
+      <w:numFmt w:val="decimal"/>
+      <w:lvlText w:val="%7."/>
+      <w:lvlJc w:val="left"/>
+      <w:pPr>
+        <w:ind w:left="5040" w:hanging="360"/>
+      </w:pPr>
+    </w:lvl>
+    <w:lvl w:ilvl="7" w:tplc="10090019" w:tentative="1">
+      <w:start w:val="1"/>
+      <w:numFmt w:val="lowerLetter"/>
+      <w:lvlText w:val="%8."/>
+      <w:lvlJc w:val="left"/>
+      <w:pPr>
+        <w:ind w:left="5760" w:hanging="360"/>
+      </w:pPr>
+    </w:lvl>
+    <w:lvl w:ilvl="8" w:tplc="1009001B" w:tentative="1">
+      <w:start w:val="1"/>
+      <w:numFmt w:val="lowerRoman"/>
+      <w:lvlText w:val="%9."/>
+      <w:lvlJc w:val="right"/>
+      <w:pPr>
+        <w:ind w:left="6480" w:hanging="180"/>
+      </w:pPr>
+    </w:lvl>
+  </w:abstractNum>
+  <w:abstractNum w:abstractNumId="11" w15:restartNumberingAfterBreak="0">
     <w:nsid w:val="77AC4745"/>
     <w:multiLevelType w:val="hybridMultilevel"/>
     <w:tmpl w:val="C2C8FC8E"/>
@@ -2639,19 +6640,40 @@
     </w:lvl>
   </w:abstractNum>
   <w:num w:numId="1" w16cid:durableId="189420966">
+    <w:abstractNumId w:val="5"/>
+  </w:num>
+  <w:num w:numId="2" w16cid:durableId="1596747686">
+    <w:abstractNumId w:val="2"/>
+  </w:num>
+  <w:num w:numId="3" w16cid:durableId="475755236">
+    <w:abstractNumId w:val="4"/>
+  </w:num>
+  <w:num w:numId="4" w16cid:durableId="1119563797">
+    <w:abstractNumId w:val="11"/>
+  </w:num>
+  <w:num w:numId="5" w16cid:durableId="295987064">
     <w:abstractNumId w:val="3"/>
   </w:num>
-  <w:num w:numId="2" w16cid:durableId="1596747686">
+  <w:num w:numId="6" w16cid:durableId="185368320">
+    <w:abstractNumId w:val="10"/>
+  </w:num>
+  <w:num w:numId="7" w16cid:durableId="38552479">
+    <w:abstractNumId w:val="6"/>
+  </w:num>
+  <w:num w:numId="8" w16cid:durableId="2136561877">
+    <w:abstractNumId w:val="7"/>
+  </w:num>
+  <w:num w:numId="9" w16cid:durableId="1526941907">
+    <w:abstractNumId w:val="1"/>
+  </w:num>
+  <w:num w:numId="10" w16cid:durableId="1669138076">
+    <w:abstractNumId w:val="8"/>
+  </w:num>
+  <w:num w:numId="11" w16cid:durableId="178739520">
     <w:abstractNumId w:val="0"/>
   </w:num>
-  <w:num w:numId="3" w16cid:durableId="475755236">
-    <w:abstractNumId w:val="2"/>
-  </w:num>
-  <w:num w:numId="4" w16cid:durableId="1119563797">
-    <w:abstractNumId w:val="4"/>
-  </w:num>
-  <w:num w:numId="5" w16cid:durableId="295987064">
-    <w:abstractNumId w:val="1"/>
+  <w:num w:numId="12" w16cid:durableId="350569242">
+    <w:abstractNumId w:val="9"/>
   </w:num>
 </w:numbering>
 </file>
@@ -3056,6 +7078,7 @@
   <w:style w:type="paragraph" w:default="1" w:styleId="Normal">
     <w:name w:val="Normal"/>
     <w:qFormat/>
+    <w:rsid w:val="003750D5"/>
     <w:rPr>
       <w:rFonts w:ascii="Times New Roman" w:eastAsia="Times New Roman" w:hAnsi="Times New Roman" w:cs="Times New Roman"/>
     </w:rPr>
@@ -3089,7 +7112,6 @@
   <w:style w:type="character" w:default="1" w:styleId="DefaultParagraphFont">
     <w:name w:val="Default Paragraph Font"/>
     <w:uiPriority w:val="1"/>
-    <w:semiHidden/>
     <w:unhideWhenUsed/>
   </w:style>
   <w:style w:type="table" w:default="1" w:styleId="TableNormal">

</xml_diff>